<commit_message>
edit: add to file
</commit_message>
<xml_diff>
--- a/proposal.docx
+++ b/proposal.docx
@@ -647,7 +647,7 @@
                                     <w:bidi/>
                                     <w:jc w:val="center"/>
                                     <w:rPr>
-                                      <w:rFonts w:cs="B Mitra" w:hint="cs"/>
+                                      <w:rFonts w:cs="B Mitra"/>
                                       <w:color w:val="000000" w:themeColor="text1"/>
                                       <w:sz w:val="28"/>
                                       <w:szCs w:val="28"/>
@@ -1375,7 +1375,7 @@
                               <w:bidi/>
                               <w:jc w:val="center"/>
                               <w:rPr>
-                                <w:rFonts w:cs="B Mitra" w:hint="cs"/>
+                                <w:rFonts w:cs="B Mitra"/>
                                 <w:color w:val="000000" w:themeColor="text1"/>
                                 <w:sz w:val="28"/>
                                 <w:szCs w:val="28"/>
@@ -2925,18 +2925,7 @@
                                 <w:rtl/>
                                 <w:lang w:bidi="fa-IR"/>
                               </w:rPr>
-                              <w:t xml:space="preserve">اسان کردن و هوشمند سازی </w:t>
-                            </w:r>
-                            <w:r>
-                              <w:rPr>
-                                <w:rFonts w:cs="B Mitra" w:hint="cs"/>
-                                <w:color w:val="000000" w:themeColor="text1"/>
-                                <w:sz w:val="26"/>
-                                <w:szCs w:val="26"/>
-                                <w:rtl/>
-                                <w:lang w:bidi="fa-IR"/>
-                              </w:rPr>
-                              <w:t>فرایند های کتابخانه است</w:t>
+                              <w:t>اسان کردن و هوشمند سازی فرایند های کتابخانه است</w:t>
                             </w:r>
                             <w:r>
                               <w:rPr>
@@ -3458,18 +3447,7 @@
                           <w:rtl/>
                           <w:lang w:bidi="fa-IR"/>
                         </w:rPr>
-                        <w:t xml:space="preserve">اسان کردن و هوشمند سازی </w:t>
-                      </w:r>
-                      <w:r>
-                        <w:rPr>
-                          <w:rFonts w:cs="B Mitra" w:hint="cs"/>
-                          <w:color w:val="000000" w:themeColor="text1"/>
-                          <w:sz w:val="26"/>
-                          <w:szCs w:val="26"/>
-                          <w:rtl/>
-                          <w:lang w:bidi="fa-IR"/>
-                        </w:rPr>
-                        <w:t>فرایند های کتابخانه است</w:t>
+                        <w:t>اسان کردن و هوشمند سازی فرایند های کتابخانه است</w:t>
                       </w:r>
                       <w:r>
                         <w:rPr>
@@ -4011,6 +3989,19 @@
                             <w:r>
                               <w:rPr>
                                 <w:rFonts w:cs="B Mitra" w:hint="cs"/>
+                                <w:b/>
+                                <w:bCs/>
+                                <w:color w:val="000000" w:themeColor="text1"/>
+                                <w:sz w:val="26"/>
+                                <w:szCs w:val="26"/>
+                                <w:rtl/>
+                                <w:lang w:bidi="fa-IR"/>
+                              </w:rPr>
+                              <w:t>در این زمینه افراد دیگری هم کارهایی انجام دادند و حتی محصولات تجاری‌سازی شده‌ای نیز وجود دارد</w:t>
+                            </w:r>
+                            <w:r>
+                              <w:rPr>
+                                <w:rFonts w:cs="B Mitra" w:hint="cs"/>
                                 <w:color w:val="000000" w:themeColor="text1"/>
                                 <w:sz w:val="28"/>
                                 <w:szCs w:val="28"/>
@@ -4485,6 +4476,19 @@
                       <w:r>
                         <w:rPr>
                           <w:rFonts w:cs="B Mitra" w:hint="cs"/>
+                          <w:b/>
+                          <w:bCs/>
+                          <w:color w:val="000000" w:themeColor="text1"/>
+                          <w:sz w:val="26"/>
+                          <w:szCs w:val="26"/>
+                          <w:rtl/>
+                          <w:lang w:bidi="fa-IR"/>
+                        </w:rPr>
+                        <w:t>در این زمینه افراد دیگری هم کارهایی انجام دادند و حتی محصولات تجاری‌سازی شده‌ای نیز وجود دارد</w:t>
+                      </w:r>
+                      <w:r>
+                        <w:rPr>
+                          <w:rFonts w:cs="B Mitra" w:hint="cs"/>
                           <w:color w:val="000000" w:themeColor="text1"/>
                           <w:sz w:val="28"/>
                           <w:szCs w:val="28"/>
@@ -4856,7 +4860,6 @@
           <w:rFonts w:cs="B Mitra"/>
           <w:sz w:val="28"/>
           <w:szCs w:val="28"/>
-          <w:rtl/>
           <w:lang w:bidi="fa-IR"/>
         </w:rPr>
       </w:pPr>
@@ -5231,7 +5234,20 @@
                                 <w:rtl/>
                                 <w:lang w:bidi="fa-IR"/>
                               </w:rPr>
-                              <w:t xml:space="preserve"> روش‌ها انتخاب شده‌اند؟</w:t>
+                              <w:t xml:space="preserve"> روش‌ها انتخاب </w:t>
+                            </w:r>
+                            <w:r>
+                              <w:rPr>
+                                <w:rFonts w:cs="B Mitra"/>
+                                <w:b/>
+                                <w:bCs/>
+                                <w:color w:val="000000" w:themeColor="text1"/>
+                                <w:sz w:val="26"/>
+                                <w:szCs w:val="26"/>
+                                <w:rtl/>
+                                <w:lang w:bidi="fa-IR"/>
+                              </w:rPr>
+                              <w:t>شده‌اند؟</w:t>
                             </w:r>
                             <w:r>
                               <w:rPr>
@@ -5245,6 +5261,19 @@
                                 <w:lang w:bidi="fa-IR"/>
                               </w:rPr>
                               <w:t xml:space="preserve"> </w:t>
+                            </w:r>
+                            <w:r>
+                              <w:rPr>
+                                <w:rFonts w:cs="B Mitra" w:hint="cs"/>
+                                <w:b/>
+                                <w:bCs/>
+                                <w:color w:val="000000" w:themeColor="text1"/>
+                                <w:sz w:val="26"/>
+                                <w:szCs w:val="26"/>
+                                <w:rtl/>
+                                <w:lang w:bidi="fa-IR"/>
+                              </w:rPr>
+                              <w:t>سرچ، کار با فایل،</w:t>
                             </w:r>
                             <w:r>
                               <w:rPr>
@@ -5256,6 +5285,17 @@
                                 <w:lang w:bidi="fa-IR"/>
                               </w:rPr>
                               <w:tab/>
+                            </w:r>
+                            <w:r>
+                              <w:rPr>
+                                <w:rFonts w:cs="B Mitra" w:hint="cs"/>
+                                <w:color w:val="000000" w:themeColor="text1"/>
+                                <w:sz w:val="28"/>
+                                <w:szCs w:val="28"/>
+                                <w:rtl/>
+                                <w:lang w:bidi="fa-IR"/>
+                              </w:rPr>
+                              <w:t xml:space="preserve">برنامه نویسی شی گرا ، </w:t>
                             </w:r>
                           </w:p>
                           <w:p>
@@ -5696,6 +5736,33 @@
                               </w:rPr>
                               <w:t xml:space="preserve"> </w:t>
                             </w:r>
+                            <w:r>
+                              <w:rPr>
+                                <w:rFonts w:cs="B Mitra" w:hint="cs"/>
+                                <w:b/>
+                                <w:bCs/>
+                                <w:color w:val="000000" w:themeColor="text1"/>
+                                <w:sz w:val="26"/>
+                                <w:szCs w:val="26"/>
+                                <w:rtl/>
+                                <w:lang w:bidi="fa-IR"/>
+                              </w:rPr>
+                              <w:t xml:space="preserve">کتابخانه های بارکدخوان ، </w:t>
+                            </w:r>
+                            <w:proofErr w:type="spellStart"/>
+                            <w:r>
+                              <w:rPr>
+                                <w:rFonts w:cs="B Mitra"/>
+                                <w:b/>
+                                <w:bCs/>
+                                <w:color w:val="000000" w:themeColor="text1"/>
+                                <w:sz w:val="26"/>
+                                <w:szCs w:val="26"/>
+                                <w:lang w:bidi="fa-IR"/>
+                              </w:rPr>
+                              <w:t>pyqt</w:t>
+                            </w:r>
+                            <w:proofErr w:type="spellEnd"/>
                             <w:r>
                               <w:rPr>
                                 <w:rFonts w:cs="B Mitra" w:hint="cs"/>
@@ -6224,7 +6291,20 @@
                           <w:rtl/>
                           <w:lang w:bidi="fa-IR"/>
                         </w:rPr>
-                        <w:t xml:space="preserve"> روش‌ها انتخاب شده‌اند؟</w:t>
+                        <w:t xml:space="preserve"> روش‌ها انتخاب </w:t>
+                      </w:r>
+                      <w:r>
+                        <w:rPr>
+                          <w:rFonts w:cs="B Mitra"/>
+                          <w:b/>
+                          <w:bCs/>
+                          <w:color w:val="000000" w:themeColor="text1"/>
+                          <w:sz w:val="26"/>
+                          <w:szCs w:val="26"/>
+                          <w:rtl/>
+                          <w:lang w:bidi="fa-IR"/>
+                        </w:rPr>
+                        <w:t>شده‌اند؟</w:t>
                       </w:r>
                       <w:r>
                         <w:rPr>
@@ -6238,6 +6318,19 @@
                           <w:lang w:bidi="fa-IR"/>
                         </w:rPr>
                         <w:t xml:space="preserve"> </w:t>
+                      </w:r>
+                      <w:r>
+                        <w:rPr>
+                          <w:rFonts w:cs="B Mitra" w:hint="cs"/>
+                          <w:b/>
+                          <w:bCs/>
+                          <w:color w:val="000000" w:themeColor="text1"/>
+                          <w:sz w:val="26"/>
+                          <w:szCs w:val="26"/>
+                          <w:rtl/>
+                          <w:lang w:bidi="fa-IR"/>
+                        </w:rPr>
+                        <w:t>سرچ، کار با فایل،</w:t>
                       </w:r>
                       <w:r>
                         <w:rPr>
@@ -6249,6 +6342,17 @@
                           <w:lang w:bidi="fa-IR"/>
                         </w:rPr>
                         <w:tab/>
+                      </w:r>
+                      <w:r>
+                        <w:rPr>
+                          <w:rFonts w:cs="B Mitra" w:hint="cs"/>
+                          <w:color w:val="000000" w:themeColor="text1"/>
+                          <w:sz w:val="28"/>
+                          <w:szCs w:val="28"/>
+                          <w:rtl/>
+                          <w:lang w:bidi="fa-IR"/>
+                        </w:rPr>
+                        <w:t xml:space="preserve">برنامه نویسی شی گرا ، </w:t>
                       </w:r>
                     </w:p>
                     <w:p>
@@ -6689,6 +6793,33 @@
                         </w:rPr>
                         <w:t xml:space="preserve"> </w:t>
                       </w:r>
+                      <w:r>
+                        <w:rPr>
+                          <w:rFonts w:cs="B Mitra" w:hint="cs"/>
+                          <w:b/>
+                          <w:bCs/>
+                          <w:color w:val="000000" w:themeColor="text1"/>
+                          <w:sz w:val="26"/>
+                          <w:szCs w:val="26"/>
+                          <w:rtl/>
+                          <w:lang w:bidi="fa-IR"/>
+                        </w:rPr>
+                        <w:t xml:space="preserve">کتابخانه های بارکدخوان ، </w:t>
+                      </w:r>
+                      <w:proofErr w:type="spellStart"/>
+                      <w:r>
+                        <w:rPr>
+                          <w:rFonts w:cs="B Mitra"/>
+                          <w:b/>
+                          <w:bCs/>
+                          <w:color w:val="000000" w:themeColor="text1"/>
+                          <w:sz w:val="26"/>
+                          <w:szCs w:val="26"/>
+                          <w:lang w:bidi="fa-IR"/>
+                        </w:rPr>
+                        <w:t>pyqt</w:t>
+                      </w:r>
+                      <w:proofErr w:type="spellEnd"/>
                       <w:r>
                         <w:rPr>
                           <w:rFonts w:cs="B Mitra" w:hint="cs"/>
@@ -7046,7 +7177,20 @@
                                 <w:rtl/>
                                 <w:lang w:bidi="fa-IR"/>
                               </w:rPr>
-                              <w:t>این همه کار که می‌کنی، به چه دردی می‌خوره؟</w:t>
+                              <w:t xml:space="preserve">این همه کار که می‌کنی، به </w:t>
+                            </w:r>
+                            <w:r>
+                              <w:rPr>
+                                <w:rFonts w:cs="B Kamran" w:hint="cs"/>
+                                <w:b/>
+                                <w:bCs/>
+                                <w:color w:val="000000" w:themeColor="text1"/>
+                                <w:sz w:val="28"/>
+                                <w:szCs w:val="28"/>
+                                <w:rtl/>
+                                <w:lang w:bidi="fa-IR"/>
+                              </w:rPr>
+                              <w:t>چه دردی می‌خوره؟</w:t>
                             </w:r>
                             <w:r>
                               <w:rPr>
@@ -7073,6 +7217,1605 @@
                                 <w:lang w:bidi="fa-IR"/>
                               </w:rPr>
                               <w:t xml:space="preserve">: </w:t>
+                            </w:r>
+                            <w:r>
+                              <w:rPr>
+                                <w:rFonts w:cs="B Mitra"/>
+                                <w:b/>
+                                <w:bCs/>
+                                <w:color w:val="000000" w:themeColor="text1"/>
+                                <w:sz w:val="26"/>
+                                <w:szCs w:val="26"/>
+                                <w:rtl/>
+                                <w:lang w:bidi="fa-IR"/>
+                              </w:rPr>
+                              <w:t>پروژه من در قابل</w:t>
+                            </w:r>
+                            <w:r>
+                              <w:rPr>
+                                <w:rFonts w:cs="B Mitra" w:hint="cs"/>
+                                <w:b/>
+                                <w:bCs/>
+                                <w:color w:val="000000" w:themeColor="text1"/>
+                                <w:sz w:val="26"/>
+                                <w:szCs w:val="26"/>
+                                <w:rtl/>
+                                <w:lang w:bidi="fa-IR"/>
+                              </w:rPr>
+                              <w:t>ی</w:t>
+                            </w:r>
+                            <w:r>
+                              <w:rPr>
+                                <w:rFonts w:cs="B Mitra" w:hint="eastAsia"/>
+                                <w:b/>
+                                <w:bCs/>
+                                <w:color w:val="000000" w:themeColor="text1"/>
+                                <w:sz w:val="26"/>
+                                <w:szCs w:val="26"/>
+                                <w:rtl/>
+                                <w:lang w:bidi="fa-IR"/>
+                              </w:rPr>
+                              <w:t>ت</w:t>
+                            </w:r>
+                            <w:r>
+                              <w:rPr>
+                                <w:rFonts w:cs="B Mitra"/>
+                                <w:b/>
+                                <w:bCs/>
+                                <w:color w:val="000000" w:themeColor="text1"/>
+                                <w:sz w:val="26"/>
+                                <w:szCs w:val="26"/>
+                                <w:rtl/>
+                                <w:lang w:bidi="fa-IR"/>
+                              </w:rPr>
+                              <w:t xml:space="preserve"> شخص</w:t>
+                            </w:r>
+                            <w:r>
+                              <w:rPr>
+                                <w:rFonts w:cs="B Mitra" w:hint="cs"/>
+                                <w:b/>
+                                <w:bCs/>
+                                <w:color w:val="000000" w:themeColor="text1"/>
+                                <w:sz w:val="26"/>
+                                <w:szCs w:val="26"/>
+                                <w:rtl/>
+                                <w:lang w:bidi="fa-IR"/>
+                              </w:rPr>
+                              <w:t>ی‌</w:t>
+                            </w:r>
+                            <w:r>
+                              <w:rPr>
+                                <w:rFonts w:cs="B Mitra" w:hint="eastAsia"/>
+                                <w:b/>
+                                <w:bCs/>
+                                <w:color w:val="000000" w:themeColor="text1"/>
+                                <w:sz w:val="26"/>
+                                <w:szCs w:val="26"/>
+                                <w:rtl/>
+                                <w:lang w:bidi="fa-IR"/>
+                              </w:rPr>
+                              <w:t>ساز</w:t>
+                            </w:r>
+                            <w:r>
+                              <w:rPr>
+                                <w:rFonts w:cs="B Mitra" w:hint="cs"/>
+                                <w:b/>
+                                <w:bCs/>
+                                <w:color w:val="000000" w:themeColor="text1"/>
+                                <w:sz w:val="26"/>
+                                <w:szCs w:val="26"/>
+                                <w:rtl/>
+                                <w:lang w:bidi="fa-IR"/>
+                              </w:rPr>
+                              <w:t>ی</w:t>
+                            </w:r>
+                            <w:r>
+                              <w:rPr>
+                                <w:rFonts w:cs="B Mitra"/>
+                                <w:b/>
+                                <w:bCs/>
+                                <w:color w:val="000000" w:themeColor="text1"/>
+                                <w:sz w:val="26"/>
+                                <w:szCs w:val="26"/>
+                                <w:rtl/>
+                                <w:lang w:bidi="fa-IR"/>
+                              </w:rPr>
+                              <w:t xml:space="preserve"> و کاربرد</w:t>
+                            </w:r>
+                            <w:r>
+                              <w:rPr>
+                                <w:rFonts w:cs="B Mitra" w:hint="cs"/>
+                                <w:b/>
+                                <w:bCs/>
+                                <w:color w:val="000000" w:themeColor="text1"/>
+                                <w:sz w:val="26"/>
+                                <w:szCs w:val="26"/>
+                                <w:rtl/>
+                                <w:lang w:bidi="fa-IR"/>
+                              </w:rPr>
+                              <w:t>ی</w:t>
+                            </w:r>
+                            <w:r>
+                              <w:rPr>
+                                <w:rFonts w:cs="B Mitra"/>
+                                <w:b/>
+                                <w:bCs/>
+                                <w:color w:val="000000" w:themeColor="text1"/>
+                                <w:sz w:val="26"/>
+                                <w:szCs w:val="26"/>
+                                <w:rtl/>
+                                <w:lang w:bidi="fa-IR"/>
+                              </w:rPr>
+                              <w:t xml:space="preserve"> بودن آن برا</w:t>
+                            </w:r>
+                            <w:r>
+                              <w:rPr>
+                                <w:rFonts w:cs="B Mitra" w:hint="cs"/>
+                                <w:b/>
+                                <w:bCs/>
+                                <w:color w:val="000000" w:themeColor="text1"/>
+                                <w:sz w:val="26"/>
+                                <w:szCs w:val="26"/>
+                                <w:rtl/>
+                                <w:lang w:bidi="fa-IR"/>
+                              </w:rPr>
+                              <w:t>ی</w:t>
+                            </w:r>
+                            <w:r>
+                              <w:rPr>
+                                <w:rFonts w:cs="B Mitra"/>
+                                <w:b/>
+                                <w:bCs/>
+                                <w:color w:val="000000" w:themeColor="text1"/>
+                                <w:sz w:val="26"/>
+                                <w:szCs w:val="26"/>
+                                <w:rtl/>
+                                <w:lang w:bidi="fa-IR"/>
+                              </w:rPr>
+                              <w:t xml:space="preserve"> کتابخانه‌ها نمود پ</w:t>
+                            </w:r>
+                            <w:r>
+                              <w:rPr>
+                                <w:rFonts w:cs="B Mitra" w:hint="cs"/>
+                                <w:b/>
+                                <w:bCs/>
+                                <w:color w:val="000000" w:themeColor="text1"/>
+                                <w:sz w:val="26"/>
+                                <w:szCs w:val="26"/>
+                                <w:rtl/>
+                                <w:lang w:bidi="fa-IR"/>
+                              </w:rPr>
+                              <w:t>ی</w:t>
+                            </w:r>
+                            <w:r>
+                              <w:rPr>
+                                <w:rFonts w:cs="B Mitra" w:hint="eastAsia"/>
+                                <w:b/>
+                                <w:bCs/>
+                                <w:color w:val="000000" w:themeColor="text1"/>
+                                <w:sz w:val="26"/>
+                                <w:szCs w:val="26"/>
+                                <w:rtl/>
+                                <w:lang w:bidi="fa-IR"/>
+                              </w:rPr>
+                              <w:t>دا</w:t>
+                            </w:r>
+                            <w:r>
+                              <w:rPr>
+                                <w:rFonts w:cs="B Mitra"/>
+                                <w:b/>
+                                <w:bCs/>
+                                <w:color w:val="000000" w:themeColor="text1"/>
+                                <w:sz w:val="26"/>
+                                <w:szCs w:val="26"/>
+                                <w:rtl/>
+                                <w:lang w:bidi="fa-IR"/>
+                              </w:rPr>
+                              <w:t xml:space="preserve"> م</w:t>
+                            </w:r>
+                            <w:r>
+                              <w:rPr>
+                                <w:rFonts w:cs="B Mitra" w:hint="cs"/>
+                                <w:b/>
+                                <w:bCs/>
+                                <w:color w:val="000000" w:themeColor="text1"/>
+                                <w:sz w:val="26"/>
+                                <w:szCs w:val="26"/>
+                                <w:rtl/>
+                                <w:lang w:bidi="fa-IR"/>
+                              </w:rPr>
+                              <w:t>ی‌</w:t>
+                            </w:r>
+                            <w:r>
+                              <w:rPr>
+                                <w:rFonts w:cs="B Mitra" w:hint="eastAsia"/>
+                                <w:b/>
+                                <w:bCs/>
+                                <w:color w:val="000000" w:themeColor="text1"/>
+                                <w:sz w:val="26"/>
+                                <w:szCs w:val="26"/>
+                                <w:rtl/>
+                                <w:lang w:bidi="fa-IR"/>
+                              </w:rPr>
+                              <w:t>کند</w:t>
+                            </w:r>
+                            <w:r>
+                              <w:rPr>
+                                <w:rFonts w:cs="B Mitra"/>
+                                <w:b/>
+                                <w:bCs/>
+                                <w:color w:val="000000" w:themeColor="text1"/>
+                                <w:sz w:val="26"/>
+                                <w:szCs w:val="26"/>
+                                <w:rtl/>
+                                <w:lang w:bidi="fa-IR"/>
+                              </w:rPr>
+                              <w:t>. ا</w:t>
+                            </w:r>
+                            <w:r>
+                              <w:rPr>
+                                <w:rFonts w:cs="B Mitra" w:hint="cs"/>
+                                <w:b/>
+                                <w:bCs/>
+                                <w:color w:val="000000" w:themeColor="text1"/>
+                                <w:sz w:val="26"/>
+                                <w:szCs w:val="26"/>
+                                <w:rtl/>
+                                <w:lang w:bidi="fa-IR"/>
+                              </w:rPr>
+                              <w:t>ی</w:t>
+                            </w:r>
+                            <w:r>
+                              <w:rPr>
+                                <w:rFonts w:cs="B Mitra" w:hint="eastAsia"/>
+                                <w:b/>
+                                <w:bCs/>
+                                <w:color w:val="000000" w:themeColor="text1"/>
+                                <w:sz w:val="26"/>
+                                <w:szCs w:val="26"/>
+                                <w:rtl/>
+                                <w:lang w:bidi="fa-IR"/>
+                              </w:rPr>
+                              <w:t>ن</w:t>
+                            </w:r>
+                            <w:r>
+                              <w:rPr>
+                                <w:rFonts w:cs="B Mitra"/>
+                                <w:b/>
+                                <w:bCs/>
+                                <w:color w:val="000000" w:themeColor="text1"/>
+                                <w:sz w:val="26"/>
+                                <w:szCs w:val="26"/>
+                                <w:rtl/>
+                                <w:lang w:bidi="fa-IR"/>
+                              </w:rPr>
+                              <w:t xml:space="preserve"> پروژه به گونه‌ا</w:t>
+                            </w:r>
+                            <w:r>
+                              <w:rPr>
+                                <w:rFonts w:cs="B Mitra" w:hint="cs"/>
+                                <w:b/>
+                                <w:bCs/>
+                                <w:color w:val="000000" w:themeColor="text1"/>
+                                <w:sz w:val="26"/>
+                                <w:szCs w:val="26"/>
+                                <w:rtl/>
+                                <w:lang w:bidi="fa-IR"/>
+                              </w:rPr>
+                              <w:t>ی</w:t>
+                            </w:r>
+                            <w:r>
+                              <w:rPr>
+                                <w:rFonts w:cs="B Mitra"/>
+                                <w:b/>
+                                <w:bCs/>
+                                <w:color w:val="000000" w:themeColor="text1"/>
+                                <w:sz w:val="26"/>
+                                <w:szCs w:val="26"/>
+                                <w:rtl/>
+                                <w:lang w:bidi="fa-IR"/>
+                              </w:rPr>
+                              <w:t xml:space="preserve"> طراح</w:t>
+                            </w:r>
+                            <w:r>
+                              <w:rPr>
+                                <w:rFonts w:cs="B Mitra" w:hint="cs"/>
+                                <w:b/>
+                                <w:bCs/>
+                                <w:color w:val="000000" w:themeColor="text1"/>
+                                <w:sz w:val="26"/>
+                                <w:szCs w:val="26"/>
+                                <w:rtl/>
+                                <w:lang w:bidi="fa-IR"/>
+                              </w:rPr>
+                              <w:t>ی</w:t>
+                            </w:r>
+                            <w:r>
+                              <w:rPr>
+                                <w:rFonts w:cs="B Mitra"/>
+                                <w:b/>
+                                <w:bCs/>
+                                <w:color w:val="000000" w:themeColor="text1"/>
+                                <w:sz w:val="26"/>
+                                <w:szCs w:val="26"/>
+                                <w:rtl/>
+                                <w:lang w:bidi="fa-IR"/>
+                              </w:rPr>
+                              <w:t xml:space="preserve"> شده است که با ن</w:t>
+                            </w:r>
+                            <w:r>
+                              <w:rPr>
+                                <w:rFonts w:cs="B Mitra" w:hint="cs"/>
+                                <w:b/>
+                                <w:bCs/>
+                                <w:color w:val="000000" w:themeColor="text1"/>
+                                <w:sz w:val="26"/>
+                                <w:szCs w:val="26"/>
+                                <w:rtl/>
+                                <w:lang w:bidi="fa-IR"/>
+                              </w:rPr>
+                              <w:t>ی</w:t>
+                            </w:r>
+                            <w:r>
+                              <w:rPr>
+                                <w:rFonts w:cs="B Mitra" w:hint="eastAsia"/>
+                                <w:b/>
+                                <w:bCs/>
+                                <w:color w:val="000000" w:themeColor="text1"/>
+                                <w:sz w:val="26"/>
+                                <w:szCs w:val="26"/>
+                                <w:rtl/>
+                                <w:lang w:bidi="fa-IR"/>
+                              </w:rPr>
+                              <w:t>ازها</w:t>
+                            </w:r>
+                            <w:r>
+                              <w:rPr>
+                                <w:rFonts w:cs="B Mitra" w:hint="cs"/>
+                                <w:b/>
+                                <w:bCs/>
+                                <w:color w:val="000000" w:themeColor="text1"/>
+                                <w:sz w:val="26"/>
+                                <w:szCs w:val="26"/>
+                                <w:rtl/>
+                                <w:lang w:bidi="fa-IR"/>
+                              </w:rPr>
+                              <w:t>ی</w:t>
+                            </w:r>
+                            <w:r>
+                              <w:rPr>
+                                <w:rFonts w:cs="B Mitra"/>
+                                <w:b/>
+                                <w:bCs/>
+                                <w:color w:val="000000" w:themeColor="text1"/>
+                                <w:sz w:val="26"/>
+                                <w:szCs w:val="26"/>
+                                <w:rtl/>
+                                <w:lang w:bidi="fa-IR"/>
+                              </w:rPr>
+                              <w:t xml:space="preserve"> متنوع و خاص هر کتابخانه هماهنگ شود و ابزارها</w:t>
+                            </w:r>
+                            <w:r>
+                              <w:rPr>
+                                <w:rFonts w:cs="B Mitra" w:hint="cs"/>
+                                <w:b/>
+                                <w:bCs/>
+                                <w:color w:val="000000" w:themeColor="text1"/>
+                                <w:sz w:val="26"/>
+                                <w:szCs w:val="26"/>
+                                <w:rtl/>
+                                <w:lang w:bidi="fa-IR"/>
+                              </w:rPr>
+                              <w:t>ی</w:t>
+                            </w:r>
+                            <w:r>
+                              <w:rPr>
+                                <w:rFonts w:cs="B Mitra"/>
+                                <w:b/>
+                                <w:bCs/>
+                                <w:color w:val="000000" w:themeColor="text1"/>
+                                <w:sz w:val="26"/>
+                                <w:szCs w:val="26"/>
+                                <w:rtl/>
+                                <w:lang w:bidi="fa-IR"/>
+                              </w:rPr>
+                              <w:t xml:space="preserve"> کارآمد</w:t>
+                            </w:r>
+                            <w:r>
+                              <w:rPr>
+                                <w:rFonts w:cs="B Mitra" w:hint="cs"/>
+                                <w:b/>
+                                <w:bCs/>
+                                <w:color w:val="000000" w:themeColor="text1"/>
+                                <w:sz w:val="26"/>
+                                <w:szCs w:val="26"/>
+                                <w:rtl/>
+                                <w:lang w:bidi="fa-IR"/>
+                              </w:rPr>
+                              <w:t>ی</w:t>
+                            </w:r>
+                            <w:r>
+                              <w:rPr>
+                                <w:rFonts w:cs="B Mitra"/>
+                                <w:b/>
+                                <w:bCs/>
+                                <w:color w:val="000000" w:themeColor="text1"/>
+                                <w:sz w:val="26"/>
+                                <w:szCs w:val="26"/>
+                                <w:rtl/>
+                                <w:lang w:bidi="fa-IR"/>
+                              </w:rPr>
+                              <w:t xml:space="preserve"> را برا</w:t>
+                            </w:r>
+                            <w:r>
+                              <w:rPr>
+                                <w:rFonts w:cs="B Mitra" w:hint="cs"/>
+                                <w:b/>
+                                <w:bCs/>
+                                <w:color w:val="000000" w:themeColor="text1"/>
+                                <w:sz w:val="26"/>
+                                <w:szCs w:val="26"/>
+                                <w:rtl/>
+                                <w:lang w:bidi="fa-IR"/>
+                              </w:rPr>
+                              <w:t>ی</w:t>
+                            </w:r>
+                            <w:r>
+                              <w:rPr>
+                                <w:rFonts w:cs="B Mitra"/>
+                                <w:b/>
+                                <w:bCs/>
+                                <w:color w:val="000000" w:themeColor="text1"/>
+                                <w:sz w:val="26"/>
+                                <w:szCs w:val="26"/>
+                                <w:rtl/>
+                                <w:lang w:bidi="fa-IR"/>
+                              </w:rPr>
+                              <w:t xml:space="preserve"> بهبود فرآ</w:t>
+                            </w:r>
+                            <w:r>
+                              <w:rPr>
+                                <w:rFonts w:cs="B Mitra" w:hint="cs"/>
+                                <w:b/>
+                                <w:bCs/>
+                                <w:color w:val="000000" w:themeColor="text1"/>
+                                <w:sz w:val="26"/>
+                                <w:szCs w:val="26"/>
+                                <w:rtl/>
+                                <w:lang w:bidi="fa-IR"/>
+                              </w:rPr>
+                              <w:t>ی</w:t>
+                            </w:r>
+                            <w:r>
+                              <w:rPr>
+                                <w:rFonts w:cs="B Mitra" w:hint="eastAsia"/>
+                                <w:b/>
+                                <w:bCs/>
+                                <w:color w:val="000000" w:themeColor="text1"/>
+                                <w:sz w:val="26"/>
+                                <w:szCs w:val="26"/>
+                                <w:rtl/>
+                                <w:lang w:bidi="fa-IR"/>
+                              </w:rPr>
+                              <w:t>ندها</w:t>
+                            </w:r>
+                            <w:r>
+                              <w:rPr>
+                                <w:rFonts w:cs="B Mitra" w:hint="cs"/>
+                                <w:b/>
+                                <w:bCs/>
+                                <w:color w:val="000000" w:themeColor="text1"/>
+                                <w:sz w:val="26"/>
+                                <w:szCs w:val="26"/>
+                                <w:rtl/>
+                                <w:lang w:bidi="fa-IR"/>
+                              </w:rPr>
+                              <w:t>ی</w:t>
+                            </w:r>
+                            <w:r>
+                              <w:rPr>
+                                <w:rFonts w:cs="B Mitra"/>
+                                <w:b/>
+                                <w:bCs/>
+                                <w:color w:val="000000" w:themeColor="text1"/>
+                                <w:sz w:val="26"/>
+                                <w:szCs w:val="26"/>
+                                <w:rtl/>
+                                <w:lang w:bidi="fa-IR"/>
+                              </w:rPr>
+                              <w:t xml:space="preserve"> مد</w:t>
+                            </w:r>
+                            <w:r>
+                              <w:rPr>
+                                <w:rFonts w:cs="B Mitra" w:hint="cs"/>
+                                <w:b/>
+                                <w:bCs/>
+                                <w:color w:val="000000" w:themeColor="text1"/>
+                                <w:sz w:val="26"/>
+                                <w:szCs w:val="26"/>
+                                <w:rtl/>
+                                <w:lang w:bidi="fa-IR"/>
+                              </w:rPr>
+                              <w:t>ی</w:t>
+                            </w:r>
+                            <w:r>
+                              <w:rPr>
+                                <w:rFonts w:cs="B Mitra" w:hint="eastAsia"/>
+                                <w:b/>
+                                <w:bCs/>
+                                <w:color w:val="000000" w:themeColor="text1"/>
+                                <w:sz w:val="26"/>
+                                <w:szCs w:val="26"/>
+                                <w:rtl/>
+                                <w:lang w:bidi="fa-IR"/>
+                              </w:rPr>
+                              <w:t>ر</w:t>
+                            </w:r>
+                            <w:r>
+                              <w:rPr>
+                                <w:rFonts w:cs="B Mitra" w:hint="cs"/>
+                                <w:b/>
+                                <w:bCs/>
+                                <w:color w:val="000000" w:themeColor="text1"/>
+                                <w:sz w:val="26"/>
+                                <w:szCs w:val="26"/>
+                                <w:rtl/>
+                                <w:lang w:bidi="fa-IR"/>
+                              </w:rPr>
+                              <w:t>ی</w:t>
+                            </w:r>
+                            <w:r>
+                              <w:rPr>
+                                <w:rFonts w:cs="B Mitra" w:hint="eastAsia"/>
+                                <w:b/>
+                                <w:bCs/>
+                                <w:color w:val="000000" w:themeColor="text1"/>
+                                <w:sz w:val="26"/>
+                                <w:szCs w:val="26"/>
+                                <w:rtl/>
+                                <w:lang w:bidi="fa-IR"/>
+                              </w:rPr>
+                              <w:t>ت</w:t>
+                            </w:r>
+                            <w:r>
+                              <w:rPr>
+                                <w:rFonts w:cs="B Mitra" w:hint="cs"/>
+                                <w:b/>
+                                <w:bCs/>
+                                <w:color w:val="000000" w:themeColor="text1"/>
+                                <w:sz w:val="26"/>
+                                <w:szCs w:val="26"/>
+                                <w:rtl/>
+                                <w:lang w:bidi="fa-IR"/>
+                              </w:rPr>
+                              <w:t>ی</w:t>
+                            </w:r>
+                            <w:r>
+                              <w:rPr>
+                                <w:rFonts w:cs="B Mitra"/>
+                                <w:b/>
+                                <w:bCs/>
+                                <w:color w:val="000000" w:themeColor="text1"/>
+                                <w:sz w:val="26"/>
+                                <w:szCs w:val="26"/>
+                                <w:rtl/>
+                                <w:lang w:bidi="fa-IR"/>
+                              </w:rPr>
+                              <w:t xml:space="preserve"> و خدمات‌ده</w:t>
+                            </w:r>
+                            <w:r>
+                              <w:rPr>
+                                <w:rFonts w:cs="B Mitra" w:hint="cs"/>
+                                <w:b/>
+                                <w:bCs/>
+                                <w:color w:val="000000" w:themeColor="text1"/>
+                                <w:sz w:val="26"/>
+                                <w:szCs w:val="26"/>
+                                <w:rtl/>
+                                <w:lang w:bidi="fa-IR"/>
+                              </w:rPr>
+                              <w:t>ی</w:t>
+                            </w:r>
+                            <w:r>
+                              <w:rPr>
+                                <w:rFonts w:cs="B Mitra"/>
+                                <w:b/>
+                                <w:bCs/>
+                                <w:color w:val="000000" w:themeColor="text1"/>
+                                <w:sz w:val="26"/>
+                                <w:szCs w:val="26"/>
+                                <w:rtl/>
+                                <w:lang w:bidi="fa-IR"/>
+                              </w:rPr>
+                              <w:t xml:space="preserve"> ارائه دهد. با ا</w:t>
+                            </w:r>
+                            <w:r>
+                              <w:rPr>
+                                <w:rFonts w:cs="B Mitra" w:hint="cs"/>
+                                <w:b/>
+                                <w:bCs/>
+                                <w:color w:val="000000" w:themeColor="text1"/>
+                                <w:sz w:val="26"/>
+                                <w:szCs w:val="26"/>
+                                <w:rtl/>
+                                <w:lang w:bidi="fa-IR"/>
+                              </w:rPr>
+                              <w:t>ی</w:t>
+                            </w:r>
+                            <w:r>
+                              <w:rPr>
+                                <w:rFonts w:cs="B Mitra" w:hint="eastAsia"/>
+                                <w:b/>
+                                <w:bCs/>
+                                <w:color w:val="000000" w:themeColor="text1"/>
+                                <w:sz w:val="26"/>
+                                <w:szCs w:val="26"/>
+                                <w:rtl/>
+                                <w:lang w:bidi="fa-IR"/>
+                              </w:rPr>
+                              <w:t>ن</w:t>
+                            </w:r>
+                            <w:r>
+                              <w:rPr>
+                                <w:rFonts w:cs="B Mitra"/>
+                                <w:b/>
+                                <w:bCs/>
+                                <w:color w:val="000000" w:themeColor="text1"/>
+                                <w:sz w:val="26"/>
+                                <w:szCs w:val="26"/>
+                                <w:rtl/>
+                                <w:lang w:bidi="fa-IR"/>
+                              </w:rPr>
+                              <w:t xml:space="preserve"> و</w:t>
+                            </w:r>
+                            <w:r>
+                              <w:rPr>
+                                <w:rFonts w:cs="B Mitra" w:hint="cs"/>
+                                <w:b/>
+                                <w:bCs/>
+                                <w:color w:val="000000" w:themeColor="text1"/>
+                                <w:sz w:val="26"/>
+                                <w:szCs w:val="26"/>
+                                <w:rtl/>
+                                <w:lang w:bidi="fa-IR"/>
+                              </w:rPr>
+                              <w:t>ی</w:t>
+                            </w:r>
+                            <w:r>
+                              <w:rPr>
+                                <w:rFonts w:cs="B Mitra"/>
+                                <w:b/>
+                                <w:bCs/>
+                                <w:color w:val="000000" w:themeColor="text1"/>
+                                <w:sz w:val="26"/>
+                                <w:szCs w:val="26"/>
+                                <w:rtl/>
+                                <w:lang w:bidi="fa-IR"/>
+                              </w:rPr>
+                              <w:t>ژگ</w:t>
+                            </w:r>
+                            <w:r>
+                              <w:rPr>
+                                <w:rFonts w:cs="B Mitra" w:hint="cs"/>
+                                <w:b/>
+                                <w:bCs/>
+                                <w:color w:val="000000" w:themeColor="text1"/>
+                                <w:sz w:val="26"/>
+                                <w:szCs w:val="26"/>
+                                <w:rtl/>
+                                <w:lang w:bidi="fa-IR"/>
+                              </w:rPr>
+                              <w:t>ی‌</w:t>
+                            </w:r>
+                            <w:r>
+                              <w:rPr>
+                                <w:rFonts w:cs="B Mitra" w:hint="eastAsia"/>
+                                <w:b/>
+                                <w:bCs/>
+                                <w:color w:val="000000" w:themeColor="text1"/>
+                                <w:sz w:val="26"/>
+                                <w:szCs w:val="26"/>
+                                <w:rtl/>
+                                <w:lang w:bidi="fa-IR"/>
+                              </w:rPr>
+                              <w:t>ها،</w:t>
+                            </w:r>
+                            <w:r>
+                              <w:rPr>
+                                <w:rFonts w:cs="B Mitra"/>
+                                <w:b/>
+                                <w:bCs/>
+                                <w:color w:val="000000" w:themeColor="text1"/>
+                                <w:sz w:val="26"/>
+                                <w:szCs w:val="26"/>
+                                <w:rtl/>
+                                <w:lang w:bidi="fa-IR"/>
+                              </w:rPr>
+                              <w:t xml:space="preserve"> پروژه من م</w:t>
+                            </w:r>
+                            <w:r>
+                              <w:rPr>
+                                <w:rFonts w:cs="B Mitra" w:hint="cs"/>
+                                <w:b/>
+                                <w:bCs/>
+                                <w:color w:val="000000" w:themeColor="text1"/>
+                                <w:sz w:val="26"/>
+                                <w:szCs w:val="26"/>
+                                <w:rtl/>
+                                <w:lang w:bidi="fa-IR"/>
+                              </w:rPr>
+                              <w:t>ی‌</w:t>
+                            </w:r>
+                            <w:r>
+                              <w:rPr>
+                                <w:rFonts w:cs="B Mitra" w:hint="eastAsia"/>
+                                <w:b/>
+                                <w:bCs/>
+                                <w:color w:val="000000" w:themeColor="text1"/>
+                                <w:sz w:val="26"/>
+                                <w:szCs w:val="26"/>
+                                <w:rtl/>
+                                <w:lang w:bidi="fa-IR"/>
+                              </w:rPr>
+                              <w:t>تواند</w:t>
+                            </w:r>
+                            <w:r>
+                              <w:rPr>
+                                <w:rFonts w:cs="B Mitra"/>
+                                <w:b/>
+                                <w:bCs/>
+                                <w:color w:val="000000" w:themeColor="text1"/>
+                                <w:sz w:val="26"/>
+                                <w:szCs w:val="26"/>
+                                <w:rtl/>
+                                <w:lang w:bidi="fa-IR"/>
+                              </w:rPr>
+                              <w:t xml:space="preserve"> به تسر</w:t>
+                            </w:r>
+                            <w:r>
+                              <w:rPr>
+                                <w:rFonts w:cs="B Mitra" w:hint="cs"/>
+                                <w:b/>
+                                <w:bCs/>
+                                <w:color w:val="000000" w:themeColor="text1"/>
+                                <w:sz w:val="26"/>
+                                <w:szCs w:val="26"/>
+                                <w:rtl/>
+                                <w:lang w:bidi="fa-IR"/>
+                              </w:rPr>
+                              <w:t>ی</w:t>
+                            </w:r>
+                            <w:r>
+                              <w:rPr>
+                                <w:rFonts w:cs="B Mitra" w:hint="eastAsia"/>
+                                <w:b/>
+                                <w:bCs/>
+                                <w:color w:val="000000" w:themeColor="text1"/>
+                                <w:sz w:val="26"/>
+                                <w:szCs w:val="26"/>
+                                <w:rtl/>
+                                <w:lang w:bidi="fa-IR"/>
+                              </w:rPr>
+                              <w:t>ع</w:t>
+                            </w:r>
+                            <w:r>
+                              <w:rPr>
+                                <w:rFonts w:cs="B Mitra"/>
+                                <w:b/>
+                                <w:bCs/>
+                                <w:color w:val="000000" w:themeColor="text1"/>
+                                <w:sz w:val="26"/>
+                                <w:szCs w:val="26"/>
+                                <w:rtl/>
+                                <w:lang w:bidi="fa-IR"/>
+                              </w:rPr>
+                              <w:t xml:space="preserve"> و بهبود عمل</w:t>
+                            </w:r>
+                            <w:r>
+                              <w:rPr>
+                                <w:rFonts w:cs="B Mitra" w:hint="cs"/>
+                                <w:b/>
+                                <w:bCs/>
+                                <w:color w:val="000000" w:themeColor="text1"/>
+                                <w:sz w:val="26"/>
+                                <w:szCs w:val="26"/>
+                                <w:rtl/>
+                                <w:lang w:bidi="fa-IR"/>
+                              </w:rPr>
+                              <w:t>ی</w:t>
+                            </w:r>
+                            <w:r>
+                              <w:rPr>
+                                <w:rFonts w:cs="B Mitra" w:hint="eastAsia"/>
+                                <w:b/>
+                                <w:bCs/>
+                                <w:color w:val="000000" w:themeColor="text1"/>
+                                <w:sz w:val="26"/>
+                                <w:szCs w:val="26"/>
+                                <w:rtl/>
+                                <w:lang w:bidi="fa-IR"/>
+                              </w:rPr>
+                              <w:t>ات</w:t>
+                            </w:r>
+                            <w:r>
+                              <w:rPr>
+                                <w:rFonts w:cs="B Mitra"/>
+                                <w:b/>
+                                <w:bCs/>
+                                <w:color w:val="000000" w:themeColor="text1"/>
+                                <w:sz w:val="26"/>
+                                <w:szCs w:val="26"/>
+                                <w:rtl/>
+                                <w:lang w:bidi="fa-IR"/>
+                              </w:rPr>
+                              <w:t xml:space="preserve"> کتابخانه‌ها کمک کرده و تجربه استفاده از خدمات کتابخانه‌ا</w:t>
+                            </w:r>
+                            <w:r>
+                              <w:rPr>
+                                <w:rFonts w:cs="B Mitra" w:hint="cs"/>
+                                <w:b/>
+                                <w:bCs/>
+                                <w:color w:val="000000" w:themeColor="text1"/>
+                                <w:sz w:val="26"/>
+                                <w:szCs w:val="26"/>
+                                <w:rtl/>
+                                <w:lang w:bidi="fa-IR"/>
+                              </w:rPr>
+                              <w:t>ی</w:t>
+                            </w:r>
+                            <w:r>
+                              <w:rPr>
+                                <w:rFonts w:cs="B Mitra"/>
+                                <w:b/>
+                                <w:bCs/>
+                                <w:color w:val="000000" w:themeColor="text1"/>
+                                <w:sz w:val="26"/>
+                                <w:szCs w:val="26"/>
+                                <w:rtl/>
+                                <w:lang w:bidi="fa-IR"/>
+                              </w:rPr>
+                              <w:t xml:space="preserve"> را برا</w:t>
+                            </w:r>
+                            <w:r>
+                              <w:rPr>
+                                <w:rFonts w:cs="B Mitra" w:hint="cs"/>
+                                <w:b/>
+                                <w:bCs/>
+                                <w:color w:val="000000" w:themeColor="text1"/>
+                                <w:sz w:val="26"/>
+                                <w:szCs w:val="26"/>
+                                <w:rtl/>
+                                <w:lang w:bidi="fa-IR"/>
+                              </w:rPr>
+                              <w:t>ی</w:t>
+                            </w:r>
+                            <w:r>
+                              <w:rPr>
+                                <w:rFonts w:cs="B Mitra"/>
+                                <w:b/>
+                                <w:bCs/>
+                                <w:color w:val="000000" w:themeColor="text1"/>
+                                <w:sz w:val="26"/>
+                                <w:szCs w:val="26"/>
+                                <w:rtl/>
+                                <w:lang w:bidi="fa-IR"/>
+                              </w:rPr>
+                              <w:t xml:space="preserve"> کاربران و کارکنان به مراتب ساده‌تر و مؤثرتر کند. </w:t>
+                            </w:r>
+                            <w:r>
+                              <w:rPr>
+                                <w:rFonts w:cs="B Mitra" w:hint="cs"/>
+                                <w:b/>
+                                <w:bCs/>
+                                <w:color w:val="000000" w:themeColor="text1"/>
+                                <w:sz w:val="26"/>
+                                <w:szCs w:val="26"/>
+                                <w:rtl/>
+                                <w:lang w:bidi="fa-IR"/>
+                              </w:rPr>
+                              <w:t>علاوه</w:t>
+                            </w:r>
+                            <w:r>
+                              <w:rPr>
+                                <w:rFonts w:cs="B Mitra"/>
+                                <w:b/>
+                                <w:bCs/>
+                                <w:color w:val="000000" w:themeColor="text1"/>
+                                <w:sz w:val="26"/>
+                                <w:szCs w:val="26"/>
+                                <w:rtl/>
+                                <w:lang w:bidi="fa-IR"/>
+                              </w:rPr>
+                              <w:t xml:space="preserve"> بر ا</w:t>
+                            </w:r>
+                            <w:r>
+                              <w:rPr>
+                                <w:rFonts w:cs="B Mitra" w:hint="cs"/>
+                                <w:b/>
+                                <w:bCs/>
+                                <w:color w:val="000000" w:themeColor="text1"/>
+                                <w:sz w:val="26"/>
+                                <w:szCs w:val="26"/>
+                                <w:rtl/>
+                                <w:lang w:bidi="fa-IR"/>
+                              </w:rPr>
+                              <w:t>ی</w:t>
+                            </w:r>
+                            <w:r>
+                              <w:rPr>
+                                <w:rFonts w:cs="B Mitra" w:hint="eastAsia"/>
+                                <w:b/>
+                                <w:bCs/>
+                                <w:color w:val="000000" w:themeColor="text1"/>
+                                <w:sz w:val="26"/>
+                                <w:szCs w:val="26"/>
+                                <w:rtl/>
+                                <w:lang w:bidi="fa-IR"/>
+                              </w:rPr>
+                              <w:t>ن،</w:t>
+                            </w:r>
+                            <w:r>
+                              <w:rPr>
+                                <w:rFonts w:cs="B Mitra"/>
+                                <w:b/>
+                                <w:bCs/>
+                                <w:color w:val="000000" w:themeColor="text1"/>
+                                <w:sz w:val="26"/>
+                                <w:szCs w:val="26"/>
+                                <w:rtl/>
+                                <w:lang w:bidi="fa-IR"/>
+                              </w:rPr>
+                              <w:t xml:space="preserve"> انعطاف‌پذ</w:t>
+                            </w:r>
+                            <w:r>
+                              <w:rPr>
+                                <w:rFonts w:cs="B Mitra" w:hint="cs"/>
+                                <w:b/>
+                                <w:bCs/>
+                                <w:color w:val="000000" w:themeColor="text1"/>
+                                <w:sz w:val="26"/>
+                                <w:szCs w:val="26"/>
+                                <w:rtl/>
+                                <w:lang w:bidi="fa-IR"/>
+                              </w:rPr>
+                              <w:t>ی</w:t>
+                            </w:r>
+                            <w:r>
+                              <w:rPr>
+                                <w:rFonts w:cs="B Mitra" w:hint="eastAsia"/>
+                                <w:b/>
+                                <w:bCs/>
+                                <w:color w:val="000000" w:themeColor="text1"/>
+                                <w:sz w:val="26"/>
+                                <w:szCs w:val="26"/>
+                                <w:rtl/>
+                                <w:lang w:bidi="fa-IR"/>
+                              </w:rPr>
+                              <w:t>ر</w:t>
+                            </w:r>
+                            <w:r>
+                              <w:rPr>
+                                <w:rFonts w:cs="B Mitra" w:hint="cs"/>
+                                <w:b/>
+                                <w:bCs/>
+                                <w:color w:val="000000" w:themeColor="text1"/>
+                                <w:sz w:val="26"/>
+                                <w:szCs w:val="26"/>
+                                <w:rtl/>
+                                <w:lang w:bidi="fa-IR"/>
+                              </w:rPr>
+                              <w:t>ی</w:t>
+                            </w:r>
+                            <w:r>
+                              <w:rPr>
+                                <w:rFonts w:cs="B Mitra"/>
+                                <w:b/>
+                                <w:bCs/>
+                                <w:color w:val="000000" w:themeColor="text1"/>
+                                <w:sz w:val="26"/>
+                                <w:szCs w:val="26"/>
+                                <w:rtl/>
+                                <w:lang w:bidi="fa-IR"/>
+                              </w:rPr>
+                              <w:t xml:space="preserve"> ا</w:t>
+                            </w:r>
+                            <w:r>
+                              <w:rPr>
+                                <w:rFonts w:cs="B Mitra" w:hint="cs"/>
+                                <w:b/>
+                                <w:bCs/>
+                                <w:color w:val="000000" w:themeColor="text1"/>
+                                <w:sz w:val="26"/>
+                                <w:szCs w:val="26"/>
+                                <w:rtl/>
+                                <w:lang w:bidi="fa-IR"/>
+                              </w:rPr>
+                              <w:t>ی</w:t>
+                            </w:r>
+                            <w:r>
+                              <w:rPr>
+                                <w:rFonts w:cs="B Mitra" w:hint="eastAsia"/>
+                                <w:b/>
+                                <w:bCs/>
+                                <w:color w:val="000000" w:themeColor="text1"/>
+                                <w:sz w:val="26"/>
+                                <w:szCs w:val="26"/>
+                                <w:rtl/>
+                                <w:lang w:bidi="fa-IR"/>
+                              </w:rPr>
+                              <w:t>ن</w:t>
+                            </w:r>
+                            <w:r>
+                              <w:rPr>
+                                <w:rFonts w:cs="B Mitra"/>
+                                <w:b/>
+                                <w:bCs/>
+                                <w:color w:val="000000" w:themeColor="text1"/>
+                                <w:sz w:val="26"/>
+                                <w:szCs w:val="26"/>
+                                <w:rtl/>
+                                <w:lang w:bidi="fa-IR"/>
+                              </w:rPr>
+                              <w:t xml:space="preserve"> پروژه به کتابخانه‌ها اجازه م</w:t>
+                            </w:r>
+                            <w:r>
+                              <w:rPr>
+                                <w:rFonts w:cs="B Mitra" w:hint="cs"/>
+                                <w:b/>
+                                <w:bCs/>
+                                <w:color w:val="000000" w:themeColor="text1"/>
+                                <w:sz w:val="26"/>
+                                <w:szCs w:val="26"/>
+                                <w:rtl/>
+                                <w:lang w:bidi="fa-IR"/>
+                              </w:rPr>
+                              <w:t>ی‌</w:t>
+                            </w:r>
+                            <w:r>
+                              <w:rPr>
+                                <w:rFonts w:cs="B Mitra" w:hint="eastAsia"/>
+                                <w:b/>
+                                <w:bCs/>
+                                <w:color w:val="000000" w:themeColor="text1"/>
+                                <w:sz w:val="26"/>
+                                <w:szCs w:val="26"/>
+                                <w:rtl/>
+                                <w:lang w:bidi="fa-IR"/>
+                              </w:rPr>
+                              <w:t>دهد</w:t>
+                            </w:r>
+                            <w:r>
+                              <w:rPr>
+                                <w:rFonts w:cs="B Mitra"/>
+                                <w:b/>
+                                <w:bCs/>
+                                <w:color w:val="000000" w:themeColor="text1"/>
+                                <w:sz w:val="26"/>
+                                <w:szCs w:val="26"/>
+                                <w:rtl/>
+                                <w:lang w:bidi="fa-IR"/>
+                              </w:rPr>
+                              <w:t xml:space="preserve"> تا به آسان</w:t>
+                            </w:r>
+                            <w:r>
+                              <w:rPr>
+                                <w:rFonts w:cs="B Mitra" w:hint="cs"/>
+                                <w:b/>
+                                <w:bCs/>
+                                <w:color w:val="000000" w:themeColor="text1"/>
+                                <w:sz w:val="26"/>
+                                <w:szCs w:val="26"/>
+                                <w:rtl/>
+                                <w:lang w:bidi="fa-IR"/>
+                              </w:rPr>
+                              <w:t>ی</w:t>
+                            </w:r>
+                            <w:r>
+                              <w:rPr>
+                                <w:rFonts w:cs="B Mitra"/>
+                                <w:b/>
+                                <w:bCs/>
+                                <w:color w:val="000000" w:themeColor="text1"/>
+                                <w:sz w:val="26"/>
+                                <w:szCs w:val="26"/>
+                                <w:rtl/>
+                                <w:lang w:bidi="fa-IR"/>
+                              </w:rPr>
+                              <w:t xml:space="preserve"> با تغ</w:t>
+                            </w:r>
+                            <w:r>
+                              <w:rPr>
+                                <w:rFonts w:cs="B Mitra" w:hint="cs"/>
+                                <w:b/>
+                                <w:bCs/>
+                                <w:color w:val="000000" w:themeColor="text1"/>
+                                <w:sz w:val="26"/>
+                                <w:szCs w:val="26"/>
+                                <w:rtl/>
+                                <w:lang w:bidi="fa-IR"/>
+                              </w:rPr>
+                              <w:t>یی</w:t>
+                            </w:r>
+                            <w:r>
+                              <w:rPr>
+                                <w:rFonts w:cs="B Mitra" w:hint="eastAsia"/>
+                                <w:b/>
+                                <w:bCs/>
+                                <w:color w:val="000000" w:themeColor="text1"/>
+                                <w:sz w:val="26"/>
+                                <w:szCs w:val="26"/>
+                                <w:rtl/>
+                                <w:lang w:bidi="fa-IR"/>
+                              </w:rPr>
+                              <w:t>رات</w:t>
+                            </w:r>
+                            <w:r>
+                              <w:rPr>
+                                <w:rFonts w:cs="B Mitra"/>
+                                <w:b/>
+                                <w:bCs/>
+                                <w:color w:val="000000" w:themeColor="text1"/>
+                                <w:sz w:val="26"/>
+                                <w:szCs w:val="26"/>
+                                <w:rtl/>
+                                <w:lang w:bidi="fa-IR"/>
+                              </w:rPr>
+                              <w:t xml:space="preserve"> و ن</w:t>
+                            </w:r>
+                            <w:r>
+                              <w:rPr>
+                                <w:rFonts w:cs="B Mitra" w:hint="cs"/>
+                                <w:b/>
+                                <w:bCs/>
+                                <w:color w:val="000000" w:themeColor="text1"/>
+                                <w:sz w:val="26"/>
+                                <w:szCs w:val="26"/>
+                                <w:rtl/>
+                                <w:lang w:bidi="fa-IR"/>
+                              </w:rPr>
+                              <w:t>ی</w:t>
+                            </w:r>
+                            <w:r>
+                              <w:rPr>
+                                <w:rFonts w:cs="B Mitra" w:hint="eastAsia"/>
+                                <w:b/>
+                                <w:bCs/>
+                                <w:color w:val="000000" w:themeColor="text1"/>
+                                <w:sz w:val="26"/>
+                                <w:szCs w:val="26"/>
+                                <w:rtl/>
+                                <w:lang w:bidi="fa-IR"/>
+                              </w:rPr>
+                              <w:t>ازها</w:t>
+                            </w:r>
+                            <w:r>
+                              <w:rPr>
+                                <w:rFonts w:cs="B Mitra" w:hint="cs"/>
+                                <w:b/>
+                                <w:bCs/>
+                                <w:color w:val="000000" w:themeColor="text1"/>
+                                <w:sz w:val="26"/>
+                                <w:szCs w:val="26"/>
+                                <w:rtl/>
+                                <w:lang w:bidi="fa-IR"/>
+                              </w:rPr>
+                              <w:t>ی</w:t>
+                            </w:r>
+                            <w:r>
+                              <w:rPr>
+                                <w:rFonts w:cs="B Mitra"/>
+                                <w:b/>
+                                <w:bCs/>
+                                <w:color w:val="000000" w:themeColor="text1"/>
+                                <w:sz w:val="26"/>
+                                <w:szCs w:val="26"/>
+                                <w:rtl/>
+                                <w:lang w:bidi="fa-IR"/>
+                              </w:rPr>
+                              <w:t xml:space="preserve"> آ</w:t>
+                            </w:r>
+                            <w:r>
+                              <w:rPr>
+                                <w:rFonts w:cs="B Mitra" w:hint="cs"/>
+                                <w:b/>
+                                <w:bCs/>
+                                <w:color w:val="000000" w:themeColor="text1"/>
+                                <w:sz w:val="26"/>
+                                <w:szCs w:val="26"/>
+                                <w:rtl/>
+                                <w:lang w:bidi="fa-IR"/>
+                              </w:rPr>
+                              <w:t>ی</w:t>
+                            </w:r>
+                            <w:r>
+                              <w:rPr>
+                                <w:rFonts w:cs="B Mitra" w:hint="eastAsia"/>
+                                <w:b/>
+                                <w:bCs/>
+                                <w:color w:val="000000" w:themeColor="text1"/>
+                                <w:sz w:val="26"/>
+                                <w:szCs w:val="26"/>
+                                <w:rtl/>
+                                <w:lang w:bidi="fa-IR"/>
+                              </w:rPr>
+                              <w:t>نده</w:t>
+                            </w:r>
+                            <w:r>
+                              <w:rPr>
+                                <w:rFonts w:cs="B Mitra"/>
+                                <w:b/>
+                                <w:bCs/>
+                                <w:color w:val="000000" w:themeColor="text1"/>
+                                <w:sz w:val="26"/>
+                                <w:szCs w:val="26"/>
+                                <w:rtl/>
+                                <w:lang w:bidi="fa-IR"/>
+                              </w:rPr>
+                              <w:t xml:space="preserve"> تطب</w:t>
+                            </w:r>
+                            <w:r>
+                              <w:rPr>
+                                <w:rFonts w:cs="B Mitra" w:hint="cs"/>
+                                <w:b/>
+                                <w:bCs/>
+                                <w:color w:val="000000" w:themeColor="text1"/>
+                                <w:sz w:val="26"/>
+                                <w:szCs w:val="26"/>
+                                <w:rtl/>
+                                <w:lang w:bidi="fa-IR"/>
+                              </w:rPr>
+                              <w:t>ی</w:t>
+                            </w:r>
+                            <w:r>
+                              <w:rPr>
+                                <w:rFonts w:cs="B Mitra" w:hint="eastAsia"/>
+                                <w:b/>
+                                <w:bCs/>
+                                <w:color w:val="000000" w:themeColor="text1"/>
+                                <w:sz w:val="26"/>
+                                <w:szCs w:val="26"/>
+                                <w:rtl/>
+                                <w:lang w:bidi="fa-IR"/>
+                              </w:rPr>
+                              <w:t>ق</w:t>
+                            </w:r>
+                            <w:r>
+                              <w:rPr>
+                                <w:rFonts w:cs="B Mitra"/>
+                                <w:b/>
+                                <w:bCs/>
+                                <w:color w:val="000000" w:themeColor="text1"/>
+                                <w:sz w:val="26"/>
+                                <w:szCs w:val="26"/>
+                                <w:rtl/>
+                                <w:lang w:bidi="fa-IR"/>
+                              </w:rPr>
+                              <w:t xml:space="preserve"> </w:t>
+                            </w:r>
+                            <w:r>
+                              <w:rPr>
+                                <w:rFonts w:cs="B Mitra" w:hint="cs"/>
+                                <w:b/>
+                                <w:bCs/>
+                                <w:color w:val="000000" w:themeColor="text1"/>
+                                <w:sz w:val="26"/>
+                                <w:szCs w:val="26"/>
+                                <w:rtl/>
+                                <w:lang w:bidi="fa-IR"/>
+                              </w:rPr>
+                              <w:t>ی</w:t>
+                            </w:r>
+                            <w:r>
+                              <w:rPr>
+                                <w:rFonts w:cs="B Mitra" w:hint="eastAsia"/>
+                                <w:b/>
+                                <w:bCs/>
+                                <w:color w:val="000000" w:themeColor="text1"/>
+                                <w:sz w:val="26"/>
+                                <w:szCs w:val="26"/>
+                                <w:rtl/>
+                                <w:lang w:bidi="fa-IR"/>
+                              </w:rPr>
+                              <w:t>ابند</w:t>
+                            </w:r>
+                            <w:r>
+                              <w:rPr>
+                                <w:rFonts w:cs="B Mitra"/>
+                                <w:b/>
+                                <w:bCs/>
+                                <w:color w:val="000000" w:themeColor="text1"/>
+                                <w:sz w:val="26"/>
+                                <w:szCs w:val="26"/>
+                                <w:rtl/>
+                                <w:lang w:bidi="fa-IR"/>
+                              </w:rPr>
+                              <w:t xml:space="preserve"> و خدمات خود را به</w:t>
+                            </w:r>
+                            <w:r>
+                              <w:rPr>
+                                <w:rFonts w:cs="B Mitra" w:hint="cs"/>
+                                <w:b/>
+                                <w:bCs/>
+                                <w:color w:val="000000" w:themeColor="text1"/>
+                                <w:sz w:val="26"/>
+                                <w:szCs w:val="26"/>
+                                <w:rtl/>
+                                <w:lang w:bidi="fa-IR"/>
+                              </w:rPr>
+                              <w:t>ی</w:t>
+                            </w:r>
+                            <w:r>
+                              <w:rPr>
+                                <w:rFonts w:cs="B Mitra" w:hint="eastAsia"/>
+                                <w:b/>
+                                <w:bCs/>
+                                <w:color w:val="000000" w:themeColor="text1"/>
+                                <w:sz w:val="26"/>
+                                <w:szCs w:val="26"/>
+                                <w:rtl/>
+                                <w:lang w:bidi="fa-IR"/>
+                              </w:rPr>
+                              <w:t>نه‌ساز</w:t>
+                            </w:r>
+                            <w:r>
+                              <w:rPr>
+                                <w:rFonts w:cs="B Mitra" w:hint="cs"/>
+                                <w:b/>
+                                <w:bCs/>
+                                <w:color w:val="000000" w:themeColor="text1"/>
+                                <w:sz w:val="26"/>
+                                <w:szCs w:val="26"/>
+                                <w:rtl/>
+                                <w:lang w:bidi="fa-IR"/>
+                              </w:rPr>
+                              <w:t>ی</w:t>
+                            </w:r>
+                            <w:r>
+                              <w:rPr>
+                                <w:rFonts w:cs="B Mitra"/>
+                                <w:b/>
+                                <w:bCs/>
+                                <w:color w:val="000000" w:themeColor="text1"/>
+                                <w:sz w:val="26"/>
+                                <w:szCs w:val="26"/>
+                                <w:rtl/>
+                                <w:lang w:bidi="fa-IR"/>
+                              </w:rPr>
+                              <w:t xml:space="preserve"> کنند. به ا</w:t>
+                            </w:r>
+                            <w:r>
+                              <w:rPr>
+                                <w:rFonts w:cs="B Mitra" w:hint="cs"/>
+                                <w:b/>
+                                <w:bCs/>
+                                <w:color w:val="000000" w:themeColor="text1"/>
+                                <w:sz w:val="26"/>
+                                <w:szCs w:val="26"/>
+                                <w:rtl/>
+                                <w:lang w:bidi="fa-IR"/>
+                              </w:rPr>
+                              <w:t>ی</w:t>
+                            </w:r>
+                            <w:r>
+                              <w:rPr>
+                                <w:rFonts w:cs="B Mitra" w:hint="eastAsia"/>
+                                <w:b/>
+                                <w:bCs/>
+                                <w:color w:val="000000" w:themeColor="text1"/>
+                                <w:sz w:val="26"/>
+                                <w:szCs w:val="26"/>
+                                <w:rtl/>
+                                <w:lang w:bidi="fa-IR"/>
+                              </w:rPr>
+                              <w:t>ن</w:t>
+                            </w:r>
+                            <w:r>
+                              <w:rPr>
+                                <w:rFonts w:cs="B Mitra"/>
+                                <w:b/>
+                                <w:bCs/>
+                                <w:color w:val="000000" w:themeColor="text1"/>
+                                <w:sz w:val="26"/>
+                                <w:szCs w:val="26"/>
+                                <w:rtl/>
+                                <w:lang w:bidi="fa-IR"/>
+                              </w:rPr>
+                              <w:t xml:space="preserve"> ترت</w:t>
+                            </w:r>
+                            <w:r>
+                              <w:rPr>
+                                <w:rFonts w:cs="B Mitra" w:hint="cs"/>
+                                <w:b/>
+                                <w:bCs/>
+                                <w:color w:val="000000" w:themeColor="text1"/>
+                                <w:sz w:val="26"/>
+                                <w:szCs w:val="26"/>
+                                <w:rtl/>
+                                <w:lang w:bidi="fa-IR"/>
+                              </w:rPr>
+                              <w:t>ی</w:t>
+                            </w:r>
+                            <w:r>
+                              <w:rPr>
+                                <w:rFonts w:cs="B Mitra" w:hint="eastAsia"/>
+                                <w:b/>
+                                <w:bCs/>
+                                <w:color w:val="000000" w:themeColor="text1"/>
+                                <w:sz w:val="26"/>
+                                <w:szCs w:val="26"/>
+                                <w:rtl/>
+                                <w:lang w:bidi="fa-IR"/>
+                              </w:rPr>
+                              <w:t>ب،</w:t>
+                            </w:r>
+                            <w:r>
+                              <w:rPr>
+                                <w:rFonts w:cs="B Mitra"/>
+                                <w:b/>
+                                <w:bCs/>
+                                <w:color w:val="000000" w:themeColor="text1"/>
+                                <w:sz w:val="26"/>
+                                <w:szCs w:val="26"/>
+                                <w:rtl/>
+                                <w:lang w:bidi="fa-IR"/>
+                              </w:rPr>
+                              <w:t xml:space="preserve"> کتابخانه‌ها م</w:t>
+                            </w:r>
+                            <w:r>
+                              <w:rPr>
+                                <w:rFonts w:cs="B Mitra" w:hint="cs"/>
+                                <w:b/>
+                                <w:bCs/>
+                                <w:color w:val="000000" w:themeColor="text1"/>
+                                <w:sz w:val="26"/>
+                                <w:szCs w:val="26"/>
+                                <w:rtl/>
+                                <w:lang w:bidi="fa-IR"/>
+                              </w:rPr>
+                              <w:t>ی‌</w:t>
+                            </w:r>
+                            <w:r>
+                              <w:rPr>
+                                <w:rFonts w:cs="B Mitra" w:hint="eastAsia"/>
+                                <w:b/>
+                                <w:bCs/>
+                                <w:color w:val="000000" w:themeColor="text1"/>
+                                <w:sz w:val="26"/>
+                                <w:szCs w:val="26"/>
+                                <w:rtl/>
+                                <w:lang w:bidi="fa-IR"/>
+                              </w:rPr>
+                              <w:t>توانند</w:t>
+                            </w:r>
+                            <w:r>
+                              <w:rPr>
+                                <w:rFonts w:cs="B Mitra"/>
+                                <w:b/>
+                                <w:bCs/>
+                                <w:color w:val="000000" w:themeColor="text1"/>
+                                <w:sz w:val="26"/>
+                                <w:szCs w:val="26"/>
+                                <w:rtl/>
+                                <w:lang w:bidi="fa-IR"/>
+                              </w:rPr>
+                              <w:t xml:space="preserve"> نقش مؤثرتر</w:t>
+                            </w:r>
+                            <w:r>
+                              <w:rPr>
+                                <w:rFonts w:cs="B Mitra" w:hint="cs"/>
+                                <w:b/>
+                                <w:bCs/>
+                                <w:color w:val="000000" w:themeColor="text1"/>
+                                <w:sz w:val="26"/>
+                                <w:szCs w:val="26"/>
+                                <w:rtl/>
+                                <w:lang w:bidi="fa-IR"/>
+                              </w:rPr>
+                              <w:t>ی</w:t>
+                            </w:r>
+                            <w:r>
+                              <w:rPr>
+                                <w:rFonts w:cs="B Mitra"/>
+                                <w:b/>
+                                <w:bCs/>
+                                <w:color w:val="000000" w:themeColor="text1"/>
+                                <w:sz w:val="26"/>
+                                <w:szCs w:val="26"/>
+                                <w:rtl/>
+                                <w:lang w:bidi="fa-IR"/>
+                              </w:rPr>
+                              <w:t xml:space="preserve"> در ارتقاء فرهنگ مطالعه و دسترس</w:t>
+                            </w:r>
+                            <w:r>
+                              <w:rPr>
+                                <w:rFonts w:cs="B Mitra" w:hint="cs"/>
+                                <w:b/>
+                                <w:bCs/>
+                                <w:color w:val="000000" w:themeColor="text1"/>
+                                <w:sz w:val="26"/>
+                                <w:szCs w:val="26"/>
+                                <w:rtl/>
+                                <w:lang w:bidi="fa-IR"/>
+                              </w:rPr>
+                              <w:t>ی</w:t>
+                            </w:r>
+                            <w:r>
+                              <w:rPr>
+                                <w:rFonts w:cs="B Mitra"/>
+                                <w:b/>
+                                <w:bCs/>
+                                <w:color w:val="000000" w:themeColor="text1"/>
+                                <w:sz w:val="26"/>
+                                <w:szCs w:val="26"/>
+                                <w:rtl/>
+                                <w:lang w:bidi="fa-IR"/>
+                              </w:rPr>
+                              <w:t xml:space="preserve"> به منابع اطلاعات</w:t>
+                            </w:r>
+                            <w:r>
+                              <w:rPr>
+                                <w:rFonts w:cs="B Mitra" w:hint="cs"/>
+                                <w:b/>
+                                <w:bCs/>
+                                <w:color w:val="000000" w:themeColor="text1"/>
+                                <w:sz w:val="26"/>
+                                <w:szCs w:val="26"/>
+                                <w:rtl/>
+                                <w:lang w:bidi="fa-IR"/>
+                              </w:rPr>
+                              <w:t>ی</w:t>
+                            </w:r>
+                            <w:r>
+                              <w:rPr>
+                                <w:rFonts w:cs="B Mitra"/>
+                                <w:b/>
+                                <w:bCs/>
+                                <w:color w:val="000000" w:themeColor="text1"/>
+                                <w:sz w:val="26"/>
+                                <w:szCs w:val="26"/>
+                                <w:rtl/>
+                                <w:lang w:bidi="fa-IR"/>
+                              </w:rPr>
+                              <w:t xml:space="preserve"> ا</w:t>
+                            </w:r>
+                            <w:r>
+                              <w:rPr>
+                                <w:rFonts w:cs="B Mitra" w:hint="cs"/>
+                                <w:b/>
+                                <w:bCs/>
+                                <w:color w:val="000000" w:themeColor="text1"/>
+                                <w:sz w:val="26"/>
+                                <w:szCs w:val="26"/>
+                                <w:rtl/>
+                                <w:lang w:bidi="fa-IR"/>
+                              </w:rPr>
+                              <w:t>ی</w:t>
+                            </w:r>
+                            <w:r>
+                              <w:rPr>
+                                <w:rFonts w:cs="B Mitra" w:hint="eastAsia"/>
+                                <w:b/>
+                                <w:bCs/>
+                                <w:color w:val="000000" w:themeColor="text1"/>
+                                <w:sz w:val="26"/>
+                                <w:szCs w:val="26"/>
+                                <w:rtl/>
+                                <w:lang w:bidi="fa-IR"/>
+                              </w:rPr>
+                              <w:t>فا</w:t>
+                            </w:r>
+                            <w:r>
+                              <w:rPr>
+                                <w:rFonts w:cs="B Mitra"/>
+                                <w:b/>
+                                <w:bCs/>
+                                <w:color w:val="000000" w:themeColor="text1"/>
+                                <w:sz w:val="26"/>
+                                <w:szCs w:val="26"/>
+                                <w:rtl/>
+                                <w:lang w:bidi="fa-IR"/>
+                              </w:rPr>
+                              <w:t xml:space="preserve"> کنند.</w:t>
                             </w:r>
                             <w:r>
                               <w:rPr>
@@ -7302,7 +9045,20 @@
                           <w:rtl/>
                           <w:lang w:bidi="fa-IR"/>
                         </w:rPr>
-                        <w:t>این همه کار که می‌کنی، به چه دردی می‌خوره؟</w:t>
+                        <w:t xml:space="preserve">این همه کار که می‌کنی، به </w:t>
+                      </w:r>
+                      <w:r>
+                        <w:rPr>
+                          <w:rFonts w:cs="B Kamran" w:hint="cs"/>
+                          <w:b/>
+                          <w:bCs/>
+                          <w:color w:val="000000" w:themeColor="text1"/>
+                          <w:sz w:val="28"/>
+                          <w:szCs w:val="28"/>
+                          <w:rtl/>
+                          <w:lang w:bidi="fa-IR"/>
+                        </w:rPr>
+                        <w:t>چه دردی می‌خوره؟</w:t>
                       </w:r>
                       <w:r>
                         <w:rPr>
@@ -7329,6 +9085,1605 @@
                           <w:lang w:bidi="fa-IR"/>
                         </w:rPr>
                         <w:t xml:space="preserve">: </w:t>
+                      </w:r>
+                      <w:r>
+                        <w:rPr>
+                          <w:rFonts w:cs="B Mitra"/>
+                          <w:b/>
+                          <w:bCs/>
+                          <w:color w:val="000000" w:themeColor="text1"/>
+                          <w:sz w:val="26"/>
+                          <w:szCs w:val="26"/>
+                          <w:rtl/>
+                          <w:lang w:bidi="fa-IR"/>
+                        </w:rPr>
+                        <w:t>پروژه من در قابل</w:t>
+                      </w:r>
+                      <w:r>
+                        <w:rPr>
+                          <w:rFonts w:cs="B Mitra" w:hint="cs"/>
+                          <w:b/>
+                          <w:bCs/>
+                          <w:color w:val="000000" w:themeColor="text1"/>
+                          <w:sz w:val="26"/>
+                          <w:szCs w:val="26"/>
+                          <w:rtl/>
+                          <w:lang w:bidi="fa-IR"/>
+                        </w:rPr>
+                        <w:t>ی</w:t>
+                      </w:r>
+                      <w:r>
+                        <w:rPr>
+                          <w:rFonts w:cs="B Mitra" w:hint="eastAsia"/>
+                          <w:b/>
+                          <w:bCs/>
+                          <w:color w:val="000000" w:themeColor="text1"/>
+                          <w:sz w:val="26"/>
+                          <w:szCs w:val="26"/>
+                          <w:rtl/>
+                          <w:lang w:bidi="fa-IR"/>
+                        </w:rPr>
+                        <w:t>ت</w:t>
+                      </w:r>
+                      <w:r>
+                        <w:rPr>
+                          <w:rFonts w:cs="B Mitra"/>
+                          <w:b/>
+                          <w:bCs/>
+                          <w:color w:val="000000" w:themeColor="text1"/>
+                          <w:sz w:val="26"/>
+                          <w:szCs w:val="26"/>
+                          <w:rtl/>
+                          <w:lang w:bidi="fa-IR"/>
+                        </w:rPr>
+                        <w:t xml:space="preserve"> شخص</w:t>
+                      </w:r>
+                      <w:r>
+                        <w:rPr>
+                          <w:rFonts w:cs="B Mitra" w:hint="cs"/>
+                          <w:b/>
+                          <w:bCs/>
+                          <w:color w:val="000000" w:themeColor="text1"/>
+                          <w:sz w:val="26"/>
+                          <w:szCs w:val="26"/>
+                          <w:rtl/>
+                          <w:lang w:bidi="fa-IR"/>
+                        </w:rPr>
+                        <w:t>ی‌</w:t>
+                      </w:r>
+                      <w:r>
+                        <w:rPr>
+                          <w:rFonts w:cs="B Mitra" w:hint="eastAsia"/>
+                          <w:b/>
+                          <w:bCs/>
+                          <w:color w:val="000000" w:themeColor="text1"/>
+                          <w:sz w:val="26"/>
+                          <w:szCs w:val="26"/>
+                          <w:rtl/>
+                          <w:lang w:bidi="fa-IR"/>
+                        </w:rPr>
+                        <w:t>ساز</w:t>
+                      </w:r>
+                      <w:r>
+                        <w:rPr>
+                          <w:rFonts w:cs="B Mitra" w:hint="cs"/>
+                          <w:b/>
+                          <w:bCs/>
+                          <w:color w:val="000000" w:themeColor="text1"/>
+                          <w:sz w:val="26"/>
+                          <w:szCs w:val="26"/>
+                          <w:rtl/>
+                          <w:lang w:bidi="fa-IR"/>
+                        </w:rPr>
+                        <w:t>ی</w:t>
+                      </w:r>
+                      <w:r>
+                        <w:rPr>
+                          <w:rFonts w:cs="B Mitra"/>
+                          <w:b/>
+                          <w:bCs/>
+                          <w:color w:val="000000" w:themeColor="text1"/>
+                          <w:sz w:val="26"/>
+                          <w:szCs w:val="26"/>
+                          <w:rtl/>
+                          <w:lang w:bidi="fa-IR"/>
+                        </w:rPr>
+                        <w:t xml:space="preserve"> و کاربرد</w:t>
+                      </w:r>
+                      <w:r>
+                        <w:rPr>
+                          <w:rFonts w:cs="B Mitra" w:hint="cs"/>
+                          <w:b/>
+                          <w:bCs/>
+                          <w:color w:val="000000" w:themeColor="text1"/>
+                          <w:sz w:val="26"/>
+                          <w:szCs w:val="26"/>
+                          <w:rtl/>
+                          <w:lang w:bidi="fa-IR"/>
+                        </w:rPr>
+                        <w:t>ی</w:t>
+                      </w:r>
+                      <w:r>
+                        <w:rPr>
+                          <w:rFonts w:cs="B Mitra"/>
+                          <w:b/>
+                          <w:bCs/>
+                          <w:color w:val="000000" w:themeColor="text1"/>
+                          <w:sz w:val="26"/>
+                          <w:szCs w:val="26"/>
+                          <w:rtl/>
+                          <w:lang w:bidi="fa-IR"/>
+                        </w:rPr>
+                        <w:t xml:space="preserve"> بودن آن برا</w:t>
+                      </w:r>
+                      <w:r>
+                        <w:rPr>
+                          <w:rFonts w:cs="B Mitra" w:hint="cs"/>
+                          <w:b/>
+                          <w:bCs/>
+                          <w:color w:val="000000" w:themeColor="text1"/>
+                          <w:sz w:val="26"/>
+                          <w:szCs w:val="26"/>
+                          <w:rtl/>
+                          <w:lang w:bidi="fa-IR"/>
+                        </w:rPr>
+                        <w:t>ی</w:t>
+                      </w:r>
+                      <w:r>
+                        <w:rPr>
+                          <w:rFonts w:cs="B Mitra"/>
+                          <w:b/>
+                          <w:bCs/>
+                          <w:color w:val="000000" w:themeColor="text1"/>
+                          <w:sz w:val="26"/>
+                          <w:szCs w:val="26"/>
+                          <w:rtl/>
+                          <w:lang w:bidi="fa-IR"/>
+                        </w:rPr>
+                        <w:t xml:space="preserve"> کتابخانه‌ها نمود پ</w:t>
+                      </w:r>
+                      <w:r>
+                        <w:rPr>
+                          <w:rFonts w:cs="B Mitra" w:hint="cs"/>
+                          <w:b/>
+                          <w:bCs/>
+                          <w:color w:val="000000" w:themeColor="text1"/>
+                          <w:sz w:val="26"/>
+                          <w:szCs w:val="26"/>
+                          <w:rtl/>
+                          <w:lang w:bidi="fa-IR"/>
+                        </w:rPr>
+                        <w:t>ی</w:t>
+                      </w:r>
+                      <w:r>
+                        <w:rPr>
+                          <w:rFonts w:cs="B Mitra" w:hint="eastAsia"/>
+                          <w:b/>
+                          <w:bCs/>
+                          <w:color w:val="000000" w:themeColor="text1"/>
+                          <w:sz w:val="26"/>
+                          <w:szCs w:val="26"/>
+                          <w:rtl/>
+                          <w:lang w:bidi="fa-IR"/>
+                        </w:rPr>
+                        <w:t>دا</w:t>
+                      </w:r>
+                      <w:r>
+                        <w:rPr>
+                          <w:rFonts w:cs="B Mitra"/>
+                          <w:b/>
+                          <w:bCs/>
+                          <w:color w:val="000000" w:themeColor="text1"/>
+                          <w:sz w:val="26"/>
+                          <w:szCs w:val="26"/>
+                          <w:rtl/>
+                          <w:lang w:bidi="fa-IR"/>
+                        </w:rPr>
+                        <w:t xml:space="preserve"> م</w:t>
+                      </w:r>
+                      <w:r>
+                        <w:rPr>
+                          <w:rFonts w:cs="B Mitra" w:hint="cs"/>
+                          <w:b/>
+                          <w:bCs/>
+                          <w:color w:val="000000" w:themeColor="text1"/>
+                          <w:sz w:val="26"/>
+                          <w:szCs w:val="26"/>
+                          <w:rtl/>
+                          <w:lang w:bidi="fa-IR"/>
+                        </w:rPr>
+                        <w:t>ی‌</w:t>
+                      </w:r>
+                      <w:r>
+                        <w:rPr>
+                          <w:rFonts w:cs="B Mitra" w:hint="eastAsia"/>
+                          <w:b/>
+                          <w:bCs/>
+                          <w:color w:val="000000" w:themeColor="text1"/>
+                          <w:sz w:val="26"/>
+                          <w:szCs w:val="26"/>
+                          <w:rtl/>
+                          <w:lang w:bidi="fa-IR"/>
+                        </w:rPr>
+                        <w:t>کند</w:t>
+                      </w:r>
+                      <w:r>
+                        <w:rPr>
+                          <w:rFonts w:cs="B Mitra"/>
+                          <w:b/>
+                          <w:bCs/>
+                          <w:color w:val="000000" w:themeColor="text1"/>
+                          <w:sz w:val="26"/>
+                          <w:szCs w:val="26"/>
+                          <w:rtl/>
+                          <w:lang w:bidi="fa-IR"/>
+                        </w:rPr>
+                        <w:t>. ا</w:t>
+                      </w:r>
+                      <w:r>
+                        <w:rPr>
+                          <w:rFonts w:cs="B Mitra" w:hint="cs"/>
+                          <w:b/>
+                          <w:bCs/>
+                          <w:color w:val="000000" w:themeColor="text1"/>
+                          <w:sz w:val="26"/>
+                          <w:szCs w:val="26"/>
+                          <w:rtl/>
+                          <w:lang w:bidi="fa-IR"/>
+                        </w:rPr>
+                        <w:t>ی</w:t>
+                      </w:r>
+                      <w:r>
+                        <w:rPr>
+                          <w:rFonts w:cs="B Mitra" w:hint="eastAsia"/>
+                          <w:b/>
+                          <w:bCs/>
+                          <w:color w:val="000000" w:themeColor="text1"/>
+                          <w:sz w:val="26"/>
+                          <w:szCs w:val="26"/>
+                          <w:rtl/>
+                          <w:lang w:bidi="fa-IR"/>
+                        </w:rPr>
+                        <w:t>ن</w:t>
+                      </w:r>
+                      <w:r>
+                        <w:rPr>
+                          <w:rFonts w:cs="B Mitra"/>
+                          <w:b/>
+                          <w:bCs/>
+                          <w:color w:val="000000" w:themeColor="text1"/>
+                          <w:sz w:val="26"/>
+                          <w:szCs w:val="26"/>
+                          <w:rtl/>
+                          <w:lang w:bidi="fa-IR"/>
+                        </w:rPr>
+                        <w:t xml:space="preserve"> پروژه به گونه‌ا</w:t>
+                      </w:r>
+                      <w:r>
+                        <w:rPr>
+                          <w:rFonts w:cs="B Mitra" w:hint="cs"/>
+                          <w:b/>
+                          <w:bCs/>
+                          <w:color w:val="000000" w:themeColor="text1"/>
+                          <w:sz w:val="26"/>
+                          <w:szCs w:val="26"/>
+                          <w:rtl/>
+                          <w:lang w:bidi="fa-IR"/>
+                        </w:rPr>
+                        <w:t>ی</w:t>
+                      </w:r>
+                      <w:r>
+                        <w:rPr>
+                          <w:rFonts w:cs="B Mitra"/>
+                          <w:b/>
+                          <w:bCs/>
+                          <w:color w:val="000000" w:themeColor="text1"/>
+                          <w:sz w:val="26"/>
+                          <w:szCs w:val="26"/>
+                          <w:rtl/>
+                          <w:lang w:bidi="fa-IR"/>
+                        </w:rPr>
+                        <w:t xml:space="preserve"> طراح</w:t>
+                      </w:r>
+                      <w:r>
+                        <w:rPr>
+                          <w:rFonts w:cs="B Mitra" w:hint="cs"/>
+                          <w:b/>
+                          <w:bCs/>
+                          <w:color w:val="000000" w:themeColor="text1"/>
+                          <w:sz w:val="26"/>
+                          <w:szCs w:val="26"/>
+                          <w:rtl/>
+                          <w:lang w:bidi="fa-IR"/>
+                        </w:rPr>
+                        <w:t>ی</w:t>
+                      </w:r>
+                      <w:r>
+                        <w:rPr>
+                          <w:rFonts w:cs="B Mitra"/>
+                          <w:b/>
+                          <w:bCs/>
+                          <w:color w:val="000000" w:themeColor="text1"/>
+                          <w:sz w:val="26"/>
+                          <w:szCs w:val="26"/>
+                          <w:rtl/>
+                          <w:lang w:bidi="fa-IR"/>
+                        </w:rPr>
+                        <w:t xml:space="preserve"> شده است که با ن</w:t>
+                      </w:r>
+                      <w:r>
+                        <w:rPr>
+                          <w:rFonts w:cs="B Mitra" w:hint="cs"/>
+                          <w:b/>
+                          <w:bCs/>
+                          <w:color w:val="000000" w:themeColor="text1"/>
+                          <w:sz w:val="26"/>
+                          <w:szCs w:val="26"/>
+                          <w:rtl/>
+                          <w:lang w:bidi="fa-IR"/>
+                        </w:rPr>
+                        <w:t>ی</w:t>
+                      </w:r>
+                      <w:r>
+                        <w:rPr>
+                          <w:rFonts w:cs="B Mitra" w:hint="eastAsia"/>
+                          <w:b/>
+                          <w:bCs/>
+                          <w:color w:val="000000" w:themeColor="text1"/>
+                          <w:sz w:val="26"/>
+                          <w:szCs w:val="26"/>
+                          <w:rtl/>
+                          <w:lang w:bidi="fa-IR"/>
+                        </w:rPr>
+                        <w:t>ازها</w:t>
+                      </w:r>
+                      <w:r>
+                        <w:rPr>
+                          <w:rFonts w:cs="B Mitra" w:hint="cs"/>
+                          <w:b/>
+                          <w:bCs/>
+                          <w:color w:val="000000" w:themeColor="text1"/>
+                          <w:sz w:val="26"/>
+                          <w:szCs w:val="26"/>
+                          <w:rtl/>
+                          <w:lang w:bidi="fa-IR"/>
+                        </w:rPr>
+                        <w:t>ی</w:t>
+                      </w:r>
+                      <w:r>
+                        <w:rPr>
+                          <w:rFonts w:cs="B Mitra"/>
+                          <w:b/>
+                          <w:bCs/>
+                          <w:color w:val="000000" w:themeColor="text1"/>
+                          <w:sz w:val="26"/>
+                          <w:szCs w:val="26"/>
+                          <w:rtl/>
+                          <w:lang w:bidi="fa-IR"/>
+                        </w:rPr>
+                        <w:t xml:space="preserve"> متنوع و خاص هر کتابخانه هماهنگ شود و ابزارها</w:t>
+                      </w:r>
+                      <w:r>
+                        <w:rPr>
+                          <w:rFonts w:cs="B Mitra" w:hint="cs"/>
+                          <w:b/>
+                          <w:bCs/>
+                          <w:color w:val="000000" w:themeColor="text1"/>
+                          <w:sz w:val="26"/>
+                          <w:szCs w:val="26"/>
+                          <w:rtl/>
+                          <w:lang w:bidi="fa-IR"/>
+                        </w:rPr>
+                        <w:t>ی</w:t>
+                      </w:r>
+                      <w:r>
+                        <w:rPr>
+                          <w:rFonts w:cs="B Mitra"/>
+                          <w:b/>
+                          <w:bCs/>
+                          <w:color w:val="000000" w:themeColor="text1"/>
+                          <w:sz w:val="26"/>
+                          <w:szCs w:val="26"/>
+                          <w:rtl/>
+                          <w:lang w:bidi="fa-IR"/>
+                        </w:rPr>
+                        <w:t xml:space="preserve"> کارآمد</w:t>
+                      </w:r>
+                      <w:r>
+                        <w:rPr>
+                          <w:rFonts w:cs="B Mitra" w:hint="cs"/>
+                          <w:b/>
+                          <w:bCs/>
+                          <w:color w:val="000000" w:themeColor="text1"/>
+                          <w:sz w:val="26"/>
+                          <w:szCs w:val="26"/>
+                          <w:rtl/>
+                          <w:lang w:bidi="fa-IR"/>
+                        </w:rPr>
+                        <w:t>ی</w:t>
+                      </w:r>
+                      <w:r>
+                        <w:rPr>
+                          <w:rFonts w:cs="B Mitra"/>
+                          <w:b/>
+                          <w:bCs/>
+                          <w:color w:val="000000" w:themeColor="text1"/>
+                          <w:sz w:val="26"/>
+                          <w:szCs w:val="26"/>
+                          <w:rtl/>
+                          <w:lang w:bidi="fa-IR"/>
+                        </w:rPr>
+                        <w:t xml:space="preserve"> را برا</w:t>
+                      </w:r>
+                      <w:r>
+                        <w:rPr>
+                          <w:rFonts w:cs="B Mitra" w:hint="cs"/>
+                          <w:b/>
+                          <w:bCs/>
+                          <w:color w:val="000000" w:themeColor="text1"/>
+                          <w:sz w:val="26"/>
+                          <w:szCs w:val="26"/>
+                          <w:rtl/>
+                          <w:lang w:bidi="fa-IR"/>
+                        </w:rPr>
+                        <w:t>ی</w:t>
+                      </w:r>
+                      <w:r>
+                        <w:rPr>
+                          <w:rFonts w:cs="B Mitra"/>
+                          <w:b/>
+                          <w:bCs/>
+                          <w:color w:val="000000" w:themeColor="text1"/>
+                          <w:sz w:val="26"/>
+                          <w:szCs w:val="26"/>
+                          <w:rtl/>
+                          <w:lang w:bidi="fa-IR"/>
+                        </w:rPr>
+                        <w:t xml:space="preserve"> بهبود فرآ</w:t>
+                      </w:r>
+                      <w:r>
+                        <w:rPr>
+                          <w:rFonts w:cs="B Mitra" w:hint="cs"/>
+                          <w:b/>
+                          <w:bCs/>
+                          <w:color w:val="000000" w:themeColor="text1"/>
+                          <w:sz w:val="26"/>
+                          <w:szCs w:val="26"/>
+                          <w:rtl/>
+                          <w:lang w:bidi="fa-IR"/>
+                        </w:rPr>
+                        <w:t>ی</w:t>
+                      </w:r>
+                      <w:r>
+                        <w:rPr>
+                          <w:rFonts w:cs="B Mitra" w:hint="eastAsia"/>
+                          <w:b/>
+                          <w:bCs/>
+                          <w:color w:val="000000" w:themeColor="text1"/>
+                          <w:sz w:val="26"/>
+                          <w:szCs w:val="26"/>
+                          <w:rtl/>
+                          <w:lang w:bidi="fa-IR"/>
+                        </w:rPr>
+                        <w:t>ندها</w:t>
+                      </w:r>
+                      <w:r>
+                        <w:rPr>
+                          <w:rFonts w:cs="B Mitra" w:hint="cs"/>
+                          <w:b/>
+                          <w:bCs/>
+                          <w:color w:val="000000" w:themeColor="text1"/>
+                          <w:sz w:val="26"/>
+                          <w:szCs w:val="26"/>
+                          <w:rtl/>
+                          <w:lang w:bidi="fa-IR"/>
+                        </w:rPr>
+                        <w:t>ی</w:t>
+                      </w:r>
+                      <w:r>
+                        <w:rPr>
+                          <w:rFonts w:cs="B Mitra"/>
+                          <w:b/>
+                          <w:bCs/>
+                          <w:color w:val="000000" w:themeColor="text1"/>
+                          <w:sz w:val="26"/>
+                          <w:szCs w:val="26"/>
+                          <w:rtl/>
+                          <w:lang w:bidi="fa-IR"/>
+                        </w:rPr>
+                        <w:t xml:space="preserve"> مد</w:t>
+                      </w:r>
+                      <w:r>
+                        <w:rPr>
+                          <w:rFonts w:cs="B Mitra" w:hint="cs"/>
+                          <w:b/>
+                          <w:bCs/>
+                          <w:color w:val="000000" w:themeColor="text1"/>
+                          <w:sz w:val="26"/>
+                          <w:szCs w:val="26"/>
+                          <w:rtl/>
+                          <w:lang w:bidi="fa-IR"/>
+                        </w:rPr>
+                        <w:t>ی</w:t>
+                      </w:r>
+                      <w:r>
+                        <w:rPr>
+                          <w:rFonts w:cs="B Mitra" w:hint="eastAsia"/>
+                          <w:b/>
+                          <w:bCs/>
+                          <w:color w:val="000000" w:themeColor="text1"/>
+                          <w:sz w:val="26"/>
+                          <w:szCs w:val="26"/>
+                          <w:rtl/>
+                          <w:lang w:bidi="fa-IR"/>
+                        </w:rPr>
+                        <w:t>ر</w:t>
+                      </w:r>
+                      <w:r>
+                        <w:rPr>
+                          <w:rFonts w:cs="B Mitra" w:hint="cs"/>
+                          <w:b/>
+                          <w:bCs/>
+                          <w:color w:val="000000" w:themeColor="text1"/>
+                          <w:sz w:val="26"/>
+                          <w:szCs w:val="26"/>
+                          <w:rtl/>
+                          <w:lang w:bidi="fa-IR"/>
+                        </w:rPr>
+                        <w:t>ی</w:t>
+                      </w:r>
+                      <w:r>
+                        <w:rPr>
+                          <w:rFonts w:cs="B Mitra" w:hint="eastAsia"/>
+                          <w:b/>
+                          <w:bCs/>
+                          <w:color w:val="000000" w:themeColor="text1"/>
+                          <w:sz w:val="26"/>
+                          <w:szCs w:val="26"/>
+                          <w:rtl/>
+                          <w:lang w:bidi="fa-IR"/>
+                        </w:rPr>
+                        <w:t>ت</w:t>
+                      </w:r>
+                      <w:r>
+                        <w:rPr>
+                          <w:rFonts w:cs="B Mitra" w:hint="cs"/>
+                          <w:b/>
+                          <w:bCs/>
+                          <w:color w:val="000000" w:themeColor="text1"/>
+                          <w:sz w:val="26"/>
+                          <w:szCs w:val="26"/>
+                          <w:rtl/>
+                          <w:lang w:bidi="fa-IR"/>
+                        </w:rPr>
+                        <w:t>ی</w:t>
+                      </w:r>
+                      <w:r>
+                        <w:rPr>
+                          <w:rFonts w:cs="B Mitra"/>
+                          <w:b/>
+                          <w:bCs/>
+                          <w:color w:val="000000" w:themeColor="text1"/>
+                          <w:sz w:val="26"/>
+                          <w:szCs w:val="26"/>
+                          <w:rtl/>
+                          <w:lang w:bidi="fa-IR"/>
+                        </w:rPr>
+                        <w:t xml:space="preserve"> و خدمات‌ده</w:t>
+                      </w:r>
+                      <w:r>
+                        <w:rPr>
+                          <w:rFonts w:cs="B Mitra" w:hint="cs"/>
+                          <w:b/>
+                          <w:bCs/>
+                          <w:color w:val="000000" w:themeColor="text1"/>
+                          <w:sz w:val="26"/>
+                          <w:szCs w:val="26"/>
+                          <w:rtl/>
+                          <w:lang w:bidi="fa-IR"/>
+                        </w:rPr>
+                        <w:t>ی</w:t>
+                      </w:r>
+                      <w:r>
+                        <w:rPr>
+                          <w:rFonts w:cs="B Mitra"/>
+                          <w:b/>
+                          <w:bCs/>
+                          <w:color w:val="000000" w:themeColor="text1"/>
+                          <w:sz w:val="26"/>
+                          <w:szCs w:val="26"/>
+                          <w:rtl/>
+                          <w:lang w:bidi="fa-IR"/>
+                        </w:rPr>
+                        <w:t xml:space="preserve"> ارائه دهد. با ا</w:t>
+                      </w:r>
+                      <w:r>
+                        <w:rPr>
+                          <w:rFonts w:cs="B Mitra" w:hint="cs"/>
+                          <w:b/>
+                          <w:bCs/>
+                          <w:color w:val="000000" w:themeColor="text1"/>
+                          <w:sz w:val="26"/>
+                          <w:szCs w:val="26"/>
+                          <w:rtl/>
+                          <w:lang w:bidi="fa-IR"/>
+                        </w:rPr>
+                        <w:t>ی</w:t>
+                      </w:r>
+                      <w:r>
+                        <w:rPr>
+                          <w:rFonts w:cs="B Mitra" w:hint="eastAsia"/>
+                          <w:b/>
+                          <w:bCs/>
+                          <w:color w:val="000000" w:themeColor="text1"/>
+                          <w:sz w:val="26"/>
+                          <w:szCs w:val="26"/>
+                          <w:rtl/>
+                          <w:lang w:bidi="fa-IR"/>
+                        </w:rPr>
+                        <w:t>ن</w:t>
+                      </w:r>
+                      <w:r>
+                        <w:rPr>
+                          <w:rFonts w:cs="B Mitra"/>
+                          <w:b/>
+                          <w:bCs/>
+                          <w:color w:val="000000" w:themeColor="text1"/>
+                          <w:sz w:val="26"/>
+                          <w:szCs w:val="26"/>
+                          <w:rtl/>
+                          <w:lang w:bidi="fa-IR"/>
+                        </w:rPr>
+                        <w:t xml:space="preserve"> و</w:t>
+                      </w:r>
+                      <w:r>
+                        <w:rPr>
+                          <w:rFonts w:cs="B Mitra" w:hint="cs"/>
+                          <w:b/>
+                          <w:bCs/>
+                          <w:color w:val="000000" w:themeColor="text1"/>
+                          <w:sz w:val="26"/>
+                          <w:szCs w:val="26"/>
+                          <w:rtl/>
+                          <w:lang w:bidi="fa-IR"/>
+                        </w:rPr>
+                        <w:t>ی</w:t>
+                      </w:r>
+                      <w:r>
+                        <w:rPr>
+                          <w:rFonts w:cs="B Mitra"/>
+                          <w:b/>
+                          <w:bCs/>
+                          <w:color w:val="000000" w:themeColor="text1"/>
+                          <w:sz w:val="26"/>
+                          <w:szCs w:val="26"/>
+                          <w:rtl/>
+                          <w:lang w:bidi="fa-IR"/>
+                        </w:rPr>
+                        <w:t>ژگ</w:t>
+                      </w:r>
+                      <w:r>
+                        <w:rPr>
+                          <w:rFonts w:cs="B Mitra" w:hint="cs"/>
+                          <w:b/>
+                          <w:bCs/>
+                          <w:color w:val="000000" w:themeColor="text1"/>
+                          <w:sz w:val="26"/>
+                          <w:szCs w:val="26"/>
+                          <w:rtl/>
+                          <w:lang w:bidi="fa-IR"/>
+                        </w:rPr>
+                        <w:t>ی‌</w:t>
+                      </w:r>
+                      <w:r>
+                        <w:rPr>
+                          <w:rFonts w:cs="B Mitra" w:hint="eastAsia"/>
+                          <w:b/>
+                          <w:bCs/>
+                          <w:color w:val="000000" w:themeColor="text1"/>
+                          <w:sz w:val="26"/>
+                          <w:szCs w:val="26"/>
+                          <w:rtl/>
+                          <w:lang w:bidi="fa-IR"/>
+                        </w:rPr>
+                        <w:t>ها،</w:t>
+                      </w:r>
+                      <w:r>
+                        <w:rPr>
+                          <w:rFonts w:cs="B Mitra"/>
+                          <w:b/>
+                          <w:bCs/>
+                          <w:color w:val="000000" w:themeColor="text1"/>
+                          <w:sz w:val="26"/>
+                          <w:szCs w:val="26"/>
+                          <w:rtl/>
+                          <w:lang w:bidi="fa-IR"/>
+                        </w:rPr>
+                        <w:t xml:space="preserve"> پروژه من م</w:t>
+                      </w:r>
+                      <w:r>
+                        <w:rPr>
+                          <w:rFonts w:cs="B Mitra" w:hint="cs"/>
+                          <w:b/>
+                          <w:bCs/>
+                          <w:color w:val="000000" w:themeColor="text1"/>
+                          <w:sz w:val="26"/>
+                          <w:szCs w:val="26"/>
+                          <w:rtl/>
+                          <w:lang w:bidi="fa-IR"/>
+                        </w:rPr>
+                        <w:t>ی‌</w:t>
+                      </w:r>
+                      <w:r>
+                        <w:rPr>
+                          <w:rFonts w:cs="B Mitra" w:hint="eastAsia"/>
+                          <w:b/>
+                          <w:bCs/>
+                          <w:color w:val="000000" w:themeColor="text1"/>
+                          <w:sz w:val="26"/>
+                          <w:szCs w:val="26"/>
+                          <w:rtl/>
+                          <w:lang w:bidi="fa-IR"/>
+                        </w:rPr>
+                        <w:t>تواند</w:t>
+                      </w:r>
+                      <w:r>
+                        <w:rPr>
+                          <w:rFonts w:cs="B Mitra"/>
+                          <w:b/>
+                          <w:bCs/>
+                          <w:color w:val="000000" w:themeColor="text1"/>
+                          <w:sz w:val="26"/>
+                          <w:szCs w:val="26"/>
+                          <w:rtl/>
+                          <w:lang w:bidi="fa-IR"/>
+                        </w:rPr>
+                        <w:t xml:space="preserve"> به تسر</w:t>
+                      </w:r>
+                      <w:r>
+                        <w:rPr>
+                          <w:rFonts w:cs="B Mitra" w:hint="cs"/>
+                          <w:b/>
+                          <w:bCs/>
+                          <w:color w:val="000000" w:themeColor="text1"/>
+                          <w:sz w:val="26"/>
+                          <w:szCs w:val="26"/>
+                          <w:rtl/>
+                          <w:lang w:bidi="fa-IR"/>
+                        </w:rPr>
+                        <w:t>ی</w:t>
+                      </w:r>
+                      <w:r>
+                        <w:rPr>
+                          <w:rFonts w:cs="B Mitra" w:hint="eastAsia"/>
+                          <w:b/>
+                          <w:bCs/>
+                          <w:color w:val="000000" w:themeColor="text1"/>
+                          <w:sz w:val="26"/>
+                          <w:szCs w:val="26"/>
+                          <w:rtl/>
+                          <w:lang w:bidi="fa-IR"/>
+                        </w:rPr>
+                        <w:t>ع</w:t>
+                      </w:r>
+                      <w:r>
+                        <w:rPr>
+                          <w:rFonts w:cs="B Mitra"/>
+                          <w:b/>
+                          <w:bCs/>
+                          <w:color w:val="000000" w:themeColor="text1"/>
+                          <w:sz w:val="26"/>
+                          <w:szCs w:val="26"/>
+                          <w:rtl/>
+                          <w:lang w:bidi="fa-IR"/>
+                        </w:rPr>
+                        <w:t xml:space="preserve"> و بهبود عمل</w:t>
+                      </w:r>
+                      <w:r>
+                        <w:rPr>
+                          <w:rFonts w:cs="B Mitra" w:hint="cs"/>
+                          <w:b/>
+                          <w:bCs/>
+                          <w:color w:val="000000" w:themeColor="text1"/>
+                          <w:sz w:val="26"/>
+                          <w:szCs w:val="26"/>
+                          <w:rtl/>
+                          <w:lang w:bidi="fa-IR"/>
+                        </w:rPr>
+                        <w:t>ی</w:t>
+                      </w:r>
+                      <w:r>
+                        <w:rPr>
+                          <w:rFonts w:cs="B Mitra" w:hint="eastAsia"/>
+                          <w:b/>
+                          <w:bCs/>
+                          <w:color w:val="000000" w:themeColor="text1"/>
+                          <w:sz w:val="26"/>
+                          <w:szCs w:val="26"/>
+                          <w:rtl/>
+                          <w:lang w:bidi="fa-IR"/>
+                        </w:rPr>
+                        <w:t>ات</w:t>
+                      </w:r>
+                      <w:r>
+                        <w:rPr>
+                          <w:rFonts w:cs="B Mitra"/>
+                          <w:b/>
+                          <w:bCs/>
+                          <w:color w:val="000000" w:themeColor="text1"/>
+                          <w:sz w:val="26"/>
+                          <w:szCs w:val="26"/>
+                          <w:rtl/>
+                          <w:lang w:bidi="fa-IR"/>
+                        </w:rPr>
+                        <w:t xml:space="preserve"> کتابخانه‌ها کمک کرده و تجربه استفاده از خدمات کتابخانه‌ا</w:t>
+                      </w:r>
+                      <w:r>
+                        <w:rPr>
+                          <w:rFonts w:cs="B Mitra" w:hint="cs"/>
+                          <w:b/>
+                          <w:bCs/>
+                          <w:color w:val="000000" w:themeColor="text1"/>
+                          <w:sz w:val="26"/>
+                          <w:szCs w:val="26"/>
+                          <w:rtl/>
+                          <w:lang w:bidi="fa-IR"/>
+                        </w:rPr>
+                        <w:t>ی</w:t>
+                      </w:r>
+                      <w:r>
+                        <w:rPr>
+                          <w:rFonts w:cs="B Mitra"/>
+                          <w:b/>
+                          <w:bCs/>
+                          <w:color w:val="000000" w:themeColor="text1"/>
+                          <w:sz w:val="26"/>
+                          <w:szCs w:val="26"/>
+                          <w:rtl/>
+                          <w:lang w:bidi="fa-IR"/>
+                        </w:rPr>
+                        <w:t xml:space="preserve"> را برا</w:t>
+                      </w:r>
+                      <w:r>
+                        <w:rPr>
+                          <w:rFonts w:cs="B Mitra" w:hint="cs"/>
+                          <w:b/>
+                          <w:bCs/>
+                          <w:color w:val="000000" w:themeColor="text1"/>
+                          <w:sz w:val="26"/>
+                          <w:szCs w:val="26"/>
+                          <w:rtl/>
+                          <w:lang w:bidi="fa-IR"/>
+                        </w:rPr>
+                        <w:t>ی</w:t>
+                      </w:r>
+                      <w:r>
+                        <w:rPr>
+                          <w:rFonts w:cs="B Mitra"/>
+                          <w:b/>
+                          <w:bCs/>
+                          <w:color w:val="000000" w:themeColor="text1"/>
+                          <w:sz w:val="26"/>
+                          <w:szCs w:val="26"/>
+                          <w:rtl/>
+                          <w:lang w:bidi="fa-IR"/>
+                        </w:rPr>
+                        <w:t xml:space="preserve"> کاربران و کارکنان به مراتب ساده‌تر و مؤثرتر کند. </w:t>
+                      </w:r>
+                      <w:r>
+                        <w:rPr>
+                          <w:rFonts w:cs="B Mitra" w:hint="cs"/>
+                          <w:b/>
+                          <w:bCs/>
+                          <w:color w:val="000000" w:themeColor="text1"/>
+                          <w:sz w:val="26"/>
+                          <w:szCs w:val="26"/>
+                          <w:rtl/>
+                          <w:lang w:bidi="fa-IR"/>
+                        </w:rPr>
+                        <w:t>علاوه</w:t>
+                      </w:r>
+                      <w:r>
+                        <w:rPr>
+                          <w:rFonts w:cs="B Mitra"/>
+                          <w:b/>
+                          <w:bCs/>
+                          <w:color w:val="000000" w:themeColor="text1"/>
+                          <w:sz w:val="26"/>
+                          <w:szCs w:val="26"/>
+                          <w:rtl/>
+                          <w:lang w:bidi="fa-IR"/>
+                        </w:rPr>
+                        <w:t xml:space="preserve"> بر ا</w:t>
+                      </w:r>
+                      <w:r>
+                        <w:rPr>
+                          <w:rFonts w:cs="B Mitra" w:hint="cs"/>
+                          <w:b/>
+                          <w:bCs/>
+                          <w:color w:val="000000" w:themeColor="text1"/>
+                          <w:sz w:val="26"/>
+                          <w:szCs w:val="26"/>
+                          <w:rtl/>
+                          <w:lang w:bidi="fa-IR"/>
+                        </w:rPr>
+                        <w:t>ی</w:t>
+                      </w:r>
+                      <w:r>
+                        <w:rPr>
+                          <w:rFonts w:cs="B Mitra" w:hint="eastAsia"/>
+                          <w:b/>
+                          <w:bCs/>
+                          <w:color w:val="000000" w:themeColor="text1"/>
+                          <w:sz w:val="26"/>
+                          <w:szCs w:val="26"/>
+                          <w:rtl/>
+                          <w:lang w:bidi="fa-IR"/>
+                        </w:rPr>
+                        <w:t>ن،</w:t>
+                      </w:r>
+                      <w:r>
+                        <w:rPr>
+                          <w:rFonts w:cs="B Mitra"/>
+                          <w:b/>
+                          <w:bCs/>
+                          <w:color w:val="000000" w:themeColor="text1"/>
+                          <w:sz w:val="26"/>
+                          <w:szCs w:val="26"/>
+                          <w:rtl/>
+                          <w:lang w:bidi="fa-IR"/>
+                        </w:rPr>
+                        <w:t xml:space="preserve"> انعطاف‌پذ</w:t>
+                      </w:r>
+                      <w:r>
+                        <w:rPr>
+                          <w:rFonts w:cs="B Mitra" w:hint="cs"/>
+                          <w:b/>
+                          <w:bCs/>
+                          <w:color w:val="000000" w:themeColor="text1"/>
+                          <w:sz w:val="26"/>
+                          <w:szCs w:val="26"/>
+                          <w:rtl/>
+                          <w:lang w:bidi="fa-IR"/>
+                        </w:rPr>
+                        <w:t>ی</w:t>
+                      </w:r>
+                      <w:r>
+                        <w:rPr>
+                          <w:rFonts w:cs="B Mitra" w:hint="eastAsia"/>
+                          <w:b/>
+                          <w:bCs/>
+                          <w:color w:val="000000" w:themeColor="text1"/>
+                          <w:sz w:val="26"/>
+                          <w:szCs w:val="26"/>
+                          <w:rtl/>
+                          <w:lang w:bidi="fa-IR"/>
+                        </w:rPr>
+                        <w:t>ر</w:t>
+                      </w:r>
+                      <w:r>
+                        <w:rPr>
+                          <w:rFonts w:cs="B Mitra" w:hint="cs"/>
+                          <w:b/>
+                          <w:bCs/>
+                          <w:color w:val="000000" w:themeColor="text1"/>
+                          <w:sz w:val="26"/>
+                          <w:szCs w:val="26"/>
+                          <w:rtl/>
+                          <w:lang w:bidi="fa-IR"/>
+                        </w:rPr>
+                        <w:t>ی</w:t>
+                      </w:r>
+                      <w:r>
+                        <w:rPr>
+                          <w:rFonts w:cs="B Mitra"/>
+                          <w:b/>
+                          <w:bCs/>
+                          <w:color w:val="000000" w:themeColor="text1"/>
+                          <w:sz w:val="26"/>
+                          <w:szCs w:val="26"/>
+                          <w:rtl/>
+                          <w:lang w:bidi="fa-IR"/>
+                        </w:rPr>
+                        <w:t xml:space="preserve"> ا</w:t>
+                      </w:r>
+                      <w:r>
+                        <w:rPr>
+                          <w:rFonts w:cs="B Mitra" w:hint="cs"/>
+                          <w:b/>
+                          <w:bCs/>
+                          <w:color w:val="000000" w:themeColor="text1"/>
+                          <w:sz w:val="26"/>
+                          <w:szCs w:val="26"/>
+                          <w:rtl/>
+                          <w:lang w:bidi="fa-IR"/>
+                        </w:rPr>
+                        <w:t>ی</w:t>
+                      </w:r>
+                      <w:r>
+                        <w:rPr>
+                          <w:rFonts w:cs="B Mitra" w:hint="eastAsia"/>
+                          <w:b/>
+                          <w:bCs/>
+                          <w:color w:val="000000" w:themeColor="text1"/>
+                          <w:sz w:val="26"/>
+                          <w:szCs w:val="26"/>
+                          <w:rtl/>
+                          <w:lang w:bidi="fa-IR"/>
+                        </w:rPr>
+                        <w:t>ن</w:t>
+                      </w:r>
+                      <w:r>
+                        <w:rPr>
+                          <w:rFonts w:cs="B Mitra"/>
+                          <w:b/>
+                          <w:bCs/>
+                          <w:color w:val="000000" w:themeColor="text1"/>
+                          <w:sz w:val="26"/>
+                          <w:szCs w:val="26"/>
+                          <w:rtl/>
+                          <w:lang w:bidi="fa-IR"/>
+                        </w:rPr>
+                        <w:t xml:space="preserve"> پروژه به کتابخانه‌ها اجازه م</w:t>
+                      </w:r>
+                      <w:r>
+                        <w:rPr>
+                          <w:rFonts w:cs="B Mitra" w:hint="cs"/>
+                          <w:b/>
+                          <w:bCs/>
+                          <w:color w:val="000000" w:themeColor="text1"/>
+                          <w:sz w:val="26"/>
+                          <w:szCs w:val="26"/>
+                          <w:rtl/>
+                          <w:lang w:bidi="fa-IR"/>
+                        </w:rPr>
+                        <w:t>ی‌</w:t>
+                      </w:r>
+                      <w:r>
+                        <w:rPr>
+                          <w:rFonts w:cs="B Mitra" w:hint="eastAsia"/>
+                          <w:b/>
+                          <w:bCs/>
+                          <w:color w:val="000000" w:themeColor="text1"/>
+                          <w:sz w:val="26"/>
+                          <w:szCs w:val="26"/>
+                          <w:rtl/>
+                          <w:lang w:bidi="fa-IR"/>
+                        </w:rPr>
+                        <w:t>دهد</w:t>
+                      </w:r>
+                      <w:r>
+                        <w:rPr>
+                          <w:rFonts w:cs="B Mitra"/>
+                          <w:b/>
+                          <w:bCs/>
+                          <w:color w:val="000000" w:themeColor="text1"/>
+                          <w:sz w:val="26"/>
+                          <w:szCs w:val="26"/>
+                          <w:rtl/>
+                          <w:lang w:bidi="fa-IR"/>
+                        </w:rPr>
+                        <w:t xml:space="preserve"> تا به آسان</w:t>
+                      </w:r>
+                      <w:r>
+                        <w:rPr>
+                          <w:rFonts w:cs="B Mitra" w:hint="cs"/>
+                          <w:b/>
+                          <w:bCs/>
+                          <w:color w:val="000000" w:themeColor="text1"/>
+                          <w:sz w:val="26"/>
+                          <w:szCs w:val="26"/>
+                          <w:rtl/>
+                          <w:lang w:bidi="fa-IR"/>
+                        </w:rPr>
+                        <w:t>ی</w:t>
+                      </w:r>
+                      <w:r>
+                        <w:rPr>
+                          <w:rFonts w:cs="B Mitra"/>
+                          <w:b/>
+                          <w:bCs/>
+                          <w:color w:val="000000" w:themeColor="text1"/>
+                          <w:sz w:val="26"/>
+                          <w:szCs w:val="26"/>
+                          <w:rtl/>
+                          <w:lang w:bidi="fa-IR"/>
+                        </w:rPr>
+                        <w:t xml:space="preserve"> با تغ</w:t>
+                      </w:r>
+                      <w:r>
+                        <w:rPr>
+                          <w:rFonts w:cs="B Mitra" w:hint="cs"/>
+                          <w:b/>
+                          <w:bCs/>
+                          <w:color w:val="000000" w:themeColor="text1"/>
+                          <w:sz w:val="26"/>
+                          <w:szCs w:val="26"/>
+                          <w:rtl/>
+                          <w:lang w:bidi="fa-IR"/>
+                        </w:rPr>
+                        <w:t>یی</w:t>
+                      </w:r>
+                      <w:r>
+                        <w:rPr>
+                          <w:rFonts w:cs="B Mitra" w:hint="eastAsia"/>
+                          <w:b/>
+                          <w:bCs/>
+                          <w:color w:val="000000" w:themeColor="text1"/>
+                          <w:sz w:val="26"/>
+                          <w:szCs w:val="26"/>
+                          <w:rtl/>
+                          <w:lang w:bidi="fa-IR"/>
+                        </w:rPr>
+                        <w:t>رات</w:t>
+                      </w:r>
+                      <w:r>
+                        <w:rPr>
+                          <w:rFonts w:cs="B Mitra"/>
+                          <w:b/>
+                          <w:bCs/>
+                          <w:color w:val="000000" w:themeColor="text1"/>
+                          <w:sz w:val="26"/>
+                          <w:szCs w:val="26"/>
+                          <w:rtl/>
+                          <w:lang w:bidi="fa-IR"/>
+                        </w:rPr>
+                        <w:t xml:space="preserve"> و ن</w:t>
+                      </w:r>
+                      <w:r>
+                        <w:rPr>
+                          <w:rFonts w:cs="B Mitra" w:hint="cs"/>
+                          <w:b/>
+                          <w:bCs/>
+                          <w:color w:val="000000" w:themeColor="text1"/>
+                          <w:sz w:val="26"/>
+                          <w:szCs w:val="26"/>
+                          <w:rtl/>
+                          <w:lang w:bidi="fa-IR"/>
+                        </w:rPr>
+                        <w:t>ی</w:t>
+                      </w:r>
+                      <w:r>
+                        <w:rPr>
+                          <w:rFonts w:cs="B Mitra" w:hint="eastAsia"/>
+                          <w:b/>
+                          <w:bCs/>
+                          <w:color w:val="000000" w:themeColor="text1"/>
+                          <w:sz w:val="26"/>
+                          <w:szCs w:val="26"/>
+                          <w:rtl/>
+                          <w:lang w:bidi="fa-IR"/>
+                        </w:rPr>
+                        <w:t>ازها</w:t>
+                      </w:r>
+                      <w:r>
+                        <w:rPr>
+                          <w:rFonts w:cs="B Mitra" w:hint="cs"/>
+                          <w:b/>
+                          <w:bCs/>
+                          <w:color w:val="000000" w:themeColor="text1"/>
+                          <w:sz w:val="26"/>
+                          <w:szCs w:val="26"/>
+                          <w:rtl/>
+                          <w:lang w:bidi="fa-IR"/>
+                        </w:rPr>
+                        <w:t>ی</w:t>
+                      </w:r>
+                      <w:r>
+                        <w:rPr>
+                          <w:rFonts w:cs="B Mitra"/>
+                          <w:b/>
+                          <w:bCs/>
+                          <w:color w:val="000000" w:themeColor="text1"/>
+                          <w:sz w:val="26"/>
+                          <w:szCs w:val="26"/>
+                          <w:rtl/>
+                          <w:lang w:bidi="fa-IR"/>
+                        </w:rPr>
+                        <w:t xml:space="preserve"> آ</w:t>
+                      </w:r>
+                      <w:r>
+                        <w:rPr>
+                          <w:rFonts w:cs="B Mitra" w:hint="cs"/>
+                          <w:b/>
+                          <w:bCs/>
+                          <w:color w:val="000000" w:themeColor="text1"/>
+                          <w:sz w:val="26"/>
+                          <w:szCs w:val="26"/>
+                          <w:rtl/>
+                          <w:lang w:bidi="fa-IR"/>
+                        </w:rPr>
+                        <w:t>ی</w:t>
+                      </w:r>
+                      <w:r>
+                        <w:rPr>
+                          <w:rFonts w:cs="B Mitra" w:hint="eastAsia"/>
+                          <w:b/>
+                          <w:bCs/>
+                          <w:color w:val="000000" w:themeColor="text1"/>
+                          <w:sz w:val="26"/>
+                          <w:szCs w:val="26"/>
+                          <w:rtl/>
+                          <w:lang w:bidi="fa-IR"/>
+                        </w:rPr>
+                        <w:t>نده</w:t>
+                      </w:r>
+                      <w:r>
+                        <w:rPr>
+                          <w:rFonts w:cs="B Mitra"/>
+                          <w:b/>
+                          <w:bCs/>
+                          <w:color w:val="000000" w:themeColor="text1"/>
+                          <w:sz w:val="26"/>
+                          <w:szCs w:val="26"/>
+                          <w:rtl/>
+                          <w:lang w:bidi="fa-IR"/>
+                        </w:rPr>
+                        <w:t xml:space="preserve"> تطب</w:t>
+                      </w:r>
+                      <w:r>
+                        <w:rPr>
+                          <w:rFonts w:cs="B Mitra" w:hint="cs"/>
+                          <w:b/>
+                          <w:bCs/>
+                          <w:color w:val="000000" w:themeColor="text1"/>
+                          <w:sz w:val="26"/>
+                          <w:szCs w:val="26"/>
+                          <w:rtl/>
+                          <w:lang w:bidi="fa-IR"/>
+                        </w:rPr>
+                        <w:t>ی</w:t>
+                      </w:r>
+                      <w:r>
+                        <w:rPr>
+                          <w:rFonts w:cs="B Mitra" w:hint="eastAsia"/>
+                          <w:b/>
+                          <w:bCs/>
+                          <w:color w:val="000000" w:themeColor="text1"/>
+                          <w:sz w:val="26"/>
+                          <w:szCs w:val="26"/>
+                          <w:rtl/>
+                          <w:lang w:bidi="fa-IR"/>
+                        </w:rPr>
+                        <w:t>ق</w:t>
+                      </w:r>
+                      <w:r>
+                        <w:rPr>
+                          <w:rFonts w:cs="B Mitra"/>
+                          <w:b/>
+                          <w:bCs/>
+                          <w:color w:val="000000" w:themeColor="text1"/>
+                          <w:sz w:val="26"/>
+                          <w:szCs w:val="26"/>
+                          <w:rtl/>
+                          <w:lang w:bidi="fa-IR"/>
+                        </w:rPr>
+                        <w:t xml:space="preserve"> </w:t>
+                      </w:r>
+                      <w:r>
+                        <w:rPr>
+                          <w:rFonts w:cs="B Mitra" w:hint="cs"/>
+                          <w:b/>
+                          <w:bCs/>
+                          <w:color w:val="000000" w:themeColor="text1"/>
+                          <w:sz w:val="26"/>
+                          <w:szCs w:val="26"/>
+                          <w:rtl/>
+                          <w:lang w:bidi="fa-IR"/>
+                        </w:rPr>
+                        <w:t>ی</w:t>
+                      </w:r>
+                      <w:r>
+                        <w:rPr>
+                          <w:rFonts w:cs="B Mitra" w:hint="eastAsia"/>
+                          <w:b/>
+                          <w:bCs/>
+                          <w:color w:val="000000" w:themeColor="text1"/>
+                          <w:sz w:val="26"/>
+                          <w:szCs w:val="26"/>
+                          <w:rtl/>
+                          <w:lang w:bidi="fa-IR"/>
+                        </w:rPr>
+                        <w:t>ابند</w:t>
+                      </w:r>
+                      <w:r>
+                        <w:rPr>
+                          <w:rFonts w:cs="B Mitra"/>
+                          <w:b/>
+                          <w:bCs/>
+                          <w:color w:val="000000" w:themeColor="text1"/>
+                          <w:sz w:val="26"/>
+                          <w:szCs w:val="26"/>
+                          <w:rtl/>
+                          <w:lang w:bidi="fa-IR"/>
+                        </w:rPr>
+                        <w:t xml:space="preserve"> و خدمات خود را به</w:t>
+                      </w:r>
+                      <w:r>
+                        <w:rPr>
+                          <w:rFonts w:cs="B Mitra" w:hint="cs"/>
+                          <w:b/>
+                          <w:bCs/>
+                          <w:color w:val="000000" w:themeColor="text1"/>
+                          <w:sz w:val="26"/>
+                          <w:szCs w:val="26"/>
+                          <w:rtl/>
+                          <w:lang w:bidi="fa-IR"/>
+                        </w:rPr>
+                        <w:t>ی</w:t>
+                      </w:r>
+                      <w:r>
+                        <w:rPr>
+                          <w:rFonts w:cs="B Mitra" w:hint="eastAsia"/>
+                          <w:b/>
+                          <w:bCs/>
+                          <w:color w:val="000000" w:themeColor="text1"/>
+                          <w:sz w:val="26"/>
+                          <w:szCs w:val="26"/>
+                          <w:rtl/>
+                          <w:lang w:bidi="fa-IR"/>
+                        </w:rPr>
+                        <w:t>نه‌ساز</w:t>
+                      </w:r>
+                      <w:r>
+                        <w:rPr>
+                          <w:rFonts w:cs="B Mitra" w:hint="cs"/>
+                          <w:b/>
+                          <w:bCs/>
+                          <w:color w:val="000000" w:themeColor="text1"/>
+                          <w:sz w:val="26"/>
+                          <w:szCs w:val="26"/>
+                          <w:rtl/>
+                          <w:lang w:bidi="fa-IR"/>
+                        </w:rPr>
+                        <w:t>ی</w:t>
+                      </w:r>
+                      <w:r>
+                        <w:rPr>
+                          <w:rFonts w:cs="B Mitra"/>
+                          <w:b/>
+                          <w:bCs/>
+                          <w:color w:val="000000" w:themeColor="text1"/>
+                          <w:sz w:val="26"/>
+                          <w:szCs w:val="26"/>
+                          <w:rtl/>
+                          <w:lang w:bidi="fa-IR"/>
+                        </w:rPr>
+                        <w:t xml:space="preserve"> کنند. به ا</w:t>
+                      </w:r>
+                      <w:r>
+                        <w:rPr>
+                          <w:rFonts w:cs="B Mitra" w:hint="cs"/>
+                          <w:b/>
+                          <w:bCs/>
+                          <w:color w:val="000000" w:themeColor="text1"/>
+                          <w:sz w:val="26"/>
+                          <w:szCs w:val="26"/>
+                          <w:rtl/>
+                          <w:lang w:bidi="fa-IR"/>
+                        </w:rPr>
+                        <w:t>ی</w:t>
+                      </w:r>
+                      <w:r>
+                        <w:rPr>
+                          <w:rFonts w:cs="B Mitra" w:hint="eastAsia"/>
+                          <w:b/>
+                          <w:bCs/>
+                          <w:color w:val="000000" w:themeColor="text1"/>
+                          <w:sz w:val="26"/>
+                          <w:szCs w:val="26"/>
+                          <w:rtl/>
+                          <w:lang w:bidi="fa-IR"/>
+                        </w:rPr>
+                        <w:t>ن</w:t>
+                      </w:r>
+                      <w:r>
+                        <w:rPr>
+                          <w:rFonts w:cs="B Mitra"/>
+                          <w:b/>
+                          <w:bCs/>
+                          <w:color w:val="000000" w:themeColor="text1"/>
+                          <w:sz w:val="26"/>
+                          <w:szCs w:val="26"/>
+                          <w:rtl/>
+                          <w:lang w:bidi="fa-IR"/>
+                        </w:rPr>
+                        <w:t xml:space="preserve"> ترت</w:t>
+                      </w:r>
+                      <w:r>
+                        <w:rPr>
+                          <w:rFonts w:cs="B Mitra" w:hint="cs"/>
+                          <w:b/>
+                          <w:bCs/>
+                          <w:color w:val="000000" w:themeColor="text1"/>
+                          <w:sz w:val="26"/>
+                          <w:szCs w:val="26"/>
+                          <w:rtl/>
+                          <w:lang w:bidi="fa-IR"/>
+                        </w:rPr>
+                        <w:t>ی</w:t>
+                      </w:r>
+                      <w:r>
+                        <w:rPr>
+                          <w:rFonts w:cs="B Mitra" w:hint="eastAsia"/>
+                          <w:b/>
+                          <w:bCs/>
+                          <w:color w:val="000000" w:themeColor="text1"/>
+                          <w:sz w:val="26"/>
+                          <w:szCs w:val="26"/>
+                          <w:rtl/>
+                          <w:lang w:bidi="fa-IR"/>
+                        </w:rPr>
+                        <w:t>ب،</w:t>
+                      </w:r>
+                      <w:r>
+                        <w:rPr>
+                          <w:rFonts w:cs="B Mitra"/>
+                          <w:b/>
+                          <w:bCs/>
+                          <w:color w:val="000000" w:themeColor="text1"/>
+                          <w:sz w:val="26"/>
+                          <w:szCs w:val="26"/>
+                          <w:rtl/>
+                          <w:lang w:bidi="fa-IR"/>
+                        </w:rPr>
+                        <w:t xml:space="preserve"> کتابخانه‌ها م</w:t>
+                      </w:r>
+                      <w:r>
+                        <w:rPr>
+                          <w:rFonts w:cs="B Mitra" w:hint="cs"/>
+                          <w:b/>
+                          <w:bCs/>
+                          <w:color w:val="000000" w:themeColor="text1"/>
+                          <w:sz w:val="26"/>
+                          <w:szCs w:val="26"/>
+                          <w:rtl/>
+                          <w:lang w:bidi="fa-IR"/>
+                        </w:rPr>
+                        <w:t>ی‌</w:t>
+                      </w:r>
+                      <w:r>
+                        <w:rPr>
+                          <w:rFonts w:cs="B Mitra" w:hint="eastAsia"/>
+                          <w:b/>
+                          <w:bCs/>
+                          <w:color w:val="000000" w:themeColor="text1"/>
+                          <w:sz w:val="26"/>
+                          <w:szCs w:val="26"/>
+                          <w:rtl/>
+                          <w:lang w:bidi="fa-IR"/>
+                        </w:rPr>
+                        <w:t>توانند</w:t>
+                      </w:r>
+                      <w:r>
+                        <w:rPr>
+                          <w:rFonts w:cs="B Mitra"/>
+                          <w:b/>
+                          <w:bCs/>
+                          <w:color w:val="000000" w:themeColor="text1"/>
+                          <w:sz w:val="26"/>
+                          <w:szCs w:val="26"/>
+                          <w:rtl/>
+                          <w:lang w:bidi="fa-IR"/>
+                        </w:rPr>
+                        <w:t xml:space="preserve"> نقش مؤثرتر</w:t>
+                      </w:r>
+                      <w:r>
+                        <w:rPr>
+                          <w:rFonts w:cs="B Mitra" w:hint="cs"/>
+                          <w:b/>
+                          <w:bCs/>
+                          <w:color w:val="000000" w:themeColor="text1"/>
+                          <w:sz w:val="26"/>
+                          <w:szCs w:val="26"/>
+                          <w:rtl/>
+                          <w:lang w:bidi="fa-IR"/>
+                        </w:rPr>
+                        <w:t>ی</w:t>
+                      </w:r>
+                      <w:r>
+                        <w:rPr>
+                          <w:rFonts w:cs="B Mitra"/>
+                          <w:b/>
+                          <w:bCs/>
+                          <w:color w:val="000000" w:themeColor="text1"/>
+                          <w:sz w:val="26"/>
+                          <w:szCs w:val="26"/>
+                          <w:rtl/>
+                          <w:lang w:bidi="fa-IR"/>
+                        </w:rPr>
+                        <w:t xml:space="preserve"> در ارتقاء فرهنگ مطالعه و دسترس</w:t>
+                      </w:r>
+                      <w:r>
+                        <w:rPr>
+                          <w:rFonts w:cs="B Mitra" w:hint="cs"/>
+                          <w:b/>
+                          <w:bCs/>
+                          <w:color w:val="000000" w:themeColor="text1"/>
+                          <w:sz w:val="26"/>
+                          <w:szCs w:val="26"/>
+                          <w:rtl/>
+                          <w:lang w:bidi="fa-IR"/>
+                        </w:rPr>
+                        <w:t>ی</w:t>
+                      </w:r>
+                      <w:r>
+                        <w:rPr>
+                          <w:rFonts w:cs="B Mitra"/>
+                          <w:b/>
+                          <w:bCs/>
+                          <w:color w:val="000000" w:themeColor="text1"/>
+                          <w:sz w:val="26"/>
+                          <w:szCs w:val="26"/>
+                          <w:rtl/>
+                          <w:lang w:bidi="fa-IR"/>
+                        </w:rPr>
+                        <w:t xml:space="preserve"> به منابع اطلاعات</w:t>
+                      </w:r>
+                      <w:r>
+                        <w:rPr>
+                          <w:rFonts w:cs="B Mitra" w:hint="cs"/>
+                          <w:b/>
+                          <w:bCs/>
+                          <w:color w:val="000000" w:themeColor="text1"/>
+                          <w:sz w:val="26"/>
+                          <w:szCs w:val="26"/>
+                          <w:rtl/>
+                          <w:lang w:bidi="fa-IR"/>
+                        </w:rPr>
+                        <w:t>ی</w:t>
+                      </w:r>
+                      <w:r>
+                        <w:rPr>
+                          <w:rFonts w:cs="B Mitra"/>
+                          <w:b/>
+                          <w:bCs/>
+                          <w:color w:val="000000" w:themeColor="text1"/>
+                          <w:sz w:val="26"/>
+                          <w:szCs w:val="26"/>
+                          <w:rtl/>
+                          <w:lang w:bidi="fa-IR"/>
+                        </w:rPr>
+                        <w:t xml:space="preserve"> ا</w:t>
+                      </w:r>
+                      <w:r>
+                        <w:rPr>
+                          <w:rFonts w:cs="B Mitra" w:hint="cs"/>
+                          <w:b/>
+                          <w:bCs/>
+                          <w:color w:val="000000" w:themeColor="text1"/>
+                          <w:sz w:val="26"/>
+                          <w:szCs w:val="26"/>
+                          <w:rtl/>
+                          <w:lang w:bidi="fa-IR"/>
+                        </w:rPr>
+                        <w:t>ی</w:t>
+                      </w:r>
+                      <w:r>
+                        <w:rPr>
+                          <w:rFonts w:cs="B Mitra" w:hint="eastAsia"/>
+                          <w:b/>
+                          <w:bCs/>
+                          <w:color w:val="000000" w:themeColor="text1"/>
+                          <w:sz w:val="26"/>
+                          <w:szCs w:val="26"/>
+                          <w:rtl/>
+                          <w:lang w:bidi="fa-IR"/>
+                        </w:rPr>
+                        <w:t>فا</w:t>
+                      </w:r>
+                      <w:r>
+                        <w:rPr>
+                          <w:rFonts w:cs="B Mitra"/>
+                          <w:b/>
+                          <w:bCs/>
+                          <w:color w:val="000000" w:themeColor="text1"/>
+                          <w:sz w:val="26"/>
+                          <w:szCs w:val="26"/>
+                          <w:rtl/>
+                          <w:lang w:bidi="fa-IR"/>
+                        </w:rPr>
+                        <w:t xml:space="preserve"> کنند.</w:t>
                       </w:r>
                       <w:r>
                         <w:rPr>
@@ -7777,10 +11132,24 @@
                                       <w:rFonts w:cs="B Mitra"/>
                                       <w:b w:val="0"/>
                                       <w:bCs w:val="0"/>
+                                      <w:sz w:val="32"/>
+                                      <w:szCs w:val="32"/>
                                       <w:rtl/>
                                       <w:lang w:bidi="fa-IR"/>
                                     </w:rPr>
                                   </w:pPr>
+                                  <w:r>
+                                    <w:rPr>
+                                      <w:rFonts w:cs="B Mitra" w:hint="cs"/>
+                                      <w:b w:val="0"/>
+                                      <w:bCs w:val="0"/>
+                                      <w:sz w:val="32"/>
+                                      <w:szCs w:val="32"/>
+                                      <w:rtl/>
+                                      <w:lang w:bidi="fa-IR"/>
+                                    </w:rPr>
+                                    <w:t>نوشتن کد تابع های کتابگرفتن و چک کردن کاربروکتاب</w:t>
+                                  </w:r>
                                 </w:p>
                               </w:tc>
                             </w:tr>
@@ -7867,13 +11236,55 @@
                                     <w:jc w:val="center"/>
                                     <w:cnfStyle w:val="000000100000" w:firstRow="0" w:lastRow="0" w:firstColumn="0" w:lastColumn="0" w:oddVBand="0" w:evenVBand="0" w:oddHBand="1" w:evenHBand="0" w:firstRowFirstColumn="0" w:firstRowLastColumn="0" w:lastRowFirstColumn="0" w:lastRowLastColumn="0"/>
                                     <w:rPr>
-                                      <w:rFonts w:cs="B Mitra"/>
+                                      <w:rFonts w:cs="B Mitra" w:hint="cs"/>
                                       <w:b/>
                                       <w:bCs/>
                                       <w:rtl/>
                                       <w:lang w:bidi="fa-IR"/>
                                     </w:rPr>
                                   </w:pPr>
+                                  <w:proofErr w:type="spellStart"/>
+                                  <w:r>
+                                    <w:rPr>
+                                      <w:rFonts w:cs="B Mitra"/>
+                                      <w:b/>
+                                      <w:bCs/>
+                                      <w:lang w:bidi="fa-IR"/>
+                                    </w:rPr>
+                                    <w:t>api</w:t>
+                                  </w:r>
+                                  <w:proofErr w:type="spellEnd"/>
+                                  <w:r>
+                                    <w:rPr>
+                                      <w:rFonts w:cs="B Mitra" w:hint="cs"/>
+                                      <w:b/>
+                                      <w:bCs/>
+                                      <w:rtl/>
+                                      <w:lang w:bidi="fa-IR"/>
+                                    </w:rPr>
+                                    <w:t xml:space="preserve"> </w:t>
+                                  </w:r>
+                                  <w:bookmarkStart w:id="0" w:name="_GoBack"/>
+                                  <w:bookmarkEnd w:id="0"/>
+                                  <w:r>
+                                    <w:rPr>
+                                      <w:rFonts w:cs="B Mitra"/>
+                                      <w:b/>
+                                      <w:bCs/>
+                                      <w:lang w:bidi="fa-IR"/>
+                                    </w:rPr>
+                                    <w:t xml:space="preserve"> </w:t>
+                                  </w:r>
+                                  <w:r>
+                                    <w:rPr>
+                                      <w:rFonts w:cs="B Mitra" w:hint="cs"/>
+                                      <w:b/>
+                                      <w:bCs/>
+                                      <w:rtl/>
+                                      <w:lang w:bidi="fa-IR"/>
+                                    </w:rPr>
+                                    <w:t>های لازم برای اجرای برنامه</w:t>
+                                  </w:r>
                                 </w:p>
                               </w:tc>
                             </w:tr>
@@ -8004,13 +11415,53 @@
                                     <w:jc w:val="center"/>
                                     <w:cnfStyle w:val="000000000000" w:firstRow="0" w:lastRow="0" w:firstColumn="0" w:lastColumn="0" w:oddVBand="0" w:evenVBand="0" w:oddHBand="0" w:evenHBand="0" w:firstRowFirstColumn="0" w:firstRowLastColumn="0" w:lastRowFirstColumn="0" w:lastRowLastColumn="0"/>
                                     <w:rPr>
-                                      <w:rFonts w:cs="B Mitra"/>
+                                      <w:rFonts w:cs="B Mitra" w:hint="cs"/>
                                       <w:b/>
                                       <w:bCs/>
                                       <w:rtl/>
                                       <w:lang w:bidi="fa-IR"/>
                                     </w:rPr>
                                   </w:pPr>
+                                  <w:r>
+                                    <w:rPr>
+                                      <w:rFonts w:cs="B Mitra" w:hint="cs"/>
+                                      <w:b/>
+                                      <w:bCs/>
+                                      <w:rtl/>
+                                      <w:lang w:bidi="fa-IR"/>
+                                    </w:rPr>
+                                    <w:t xml:space="preserve">کنار هم قرار دادن </w:t>
+                                  </w:r>
+                                  <w:proofErr w:type="spellStart"/>
+                                  <w:r>
+                                    <w:rPr>
+                                      <w:rFonts w:cs="B Mitra"/>
+                                      <w:b/>
+                                      <w:bCs/>
+                                      <w:lang w:bidi="fa-IR"/>
+                                    </w:rPr>
+                                    <w:t>api</w:t>
+                                  </w:r>
+                                  <w:proofErr w:type="spellEnd"/>
+                                  <w:r>
+                                    <w:rPr>
+                                      <w:rFonts w:cs="B Mitra"/>
+                                      <w:b/>
+                                      <w:bCs/>
+                                      <w:lang w:bidi="fa-IR"/>
+                                    </w:rPr>
+                                    <w:t xml:space="preserve"> </w:t>
+                                  </w:r>
+                                  <w:r>
+                                    <w:rPr>
+                                      <w:rFonts w:cs="B Mitra" w:hint="cs"/>
+                                      <w:b/>
+                                      <w:bCs/>
+                                      <w:rtl/>
+                                      <w:lang w:bidi="fa-IR"/>
+                                    </w:rPr>
+                                    <w:t xml:space="preserve"> ها</w:t>
+                                  </w:r>
                                 </w:p>
                               </w:tc>
                             </w:tr>
@@ -8104,6 +11555,16 @@
                                       <w:lang w:bidi="fa-IR"/>
                                     </w:rPr>
                                   </w:pPr>
+                                  <w:r>
+                                    <w:rPr>
+                                      <w:rFonts w:cs="B Mitra" w:hint="cs"/>
+                                      <w:b/>
+                                      <w:bCs/>
+                                      <w:rtl/>
+                                      <w:lang w:bidi="fa-IR"/>
+                                    </w:rPr>
+                                    <w:t>کار با بارکد خوان</w:t>
+                                  </w:r>
                                 </w:p>
                               </w:tc>
                             </w:tr>
@@ -8196,6 +11657,16 @@
                                       <w:lang w:bidi="fa-IR"/>
                                     </w:rPr>
                                   </w:pPr>
+                                  <w:r>
+                                    <w:rPr>
+                                      <w:rFonts w:cs="B Mitra" w:hint="cs"/>
+                                      <w:b/>
+                                      <w:bCs/>
+                                      <w:rtl/>
+                                      <w:lang w:bidi="fa-IR"/>
+                                    </w:rPr>
+                                    <w:t>ترکیب دو بخش و شروع گرافیک</w:t>
+                                  </w:r>
                                 </w:p>
                               </w:tc>
                             </w:tr>
@@ -8289,6 +11760,16 @@
                                       <w:lang w:bidi="fa-IR"/>
                                     </w:rPr>
                                   </w:pPr>
+                                  <w:r>
+                                    <w:rPr>
+                                      <w:rFonts w:cs="B Mitra" w:hint="cs"/>
+                                      <w:b/>
+                                      <w:bCs/>
+                                      <w:rtl/>
+                                      <w:lang w:bidi="fa-IR"/>
+                                    </w:rPr>
+                                    <w:t>تکمیل پروژه</w:t>
+                                  </w:r>
                                 </w:p>
                               </w:tc>
                             </w:tr>
@@ -8381,6 +11862,16 @@
                                       <w:lang w:bidi="fa-IR"/>
                                     </w:rPr>
                                   </w:pPr>
+                                  <w:r>
+                                    <w:rPr>
+                                      <w:rFonts w:cs="B Mitra" w:hint="cs"/>
+                                      <w:b/>
+                                      <w:bCs/>
+                                      <w:rtl/>
+                                      <w:lang w:bidi="fa-IR"/>
+                                    </w:rPr>
+                                    <w:t>دیباگ و اضافه کردن فیچر های جدید</w:t>
+                                  </w:r>
                                 </w:p>
                               </w:tc>
                             </w:tr>
@@ -8616,10 +12107,24 @@
                                 <w:rFonts w:cs="B Mitra"/>
                                 <w:b w:val="0"/>
                                 <w:bCs w:val="0"/>
+                                <w:sz w:val="32"/>
+                                <w:szCs w:val="32"/>
                                 <w:rtl/>
                                 <w:lang w:bidi="fa-IR"/>
                               </w:rPr>
                             </w:pPr>
+                            <w:r>
+                              <w:rPr>
+                                <w:rFonts w:cs="B Mitra" w:hint="cs"/>
+                                <w:b w:val="0"/>
+                                <w:bCs w:val="0"/>
+                                <w:sz w:val="32"/>
+                                <w:szCs w:val="32"/>
+                                <w:rtl/>
+                                <w:lang w:bidi="fa-IR"/>
+                              </w:rPr>
+                              <w:t>نوشتن کد تابع های کتابگرفتن و چک کردن کاربروکتاب</w:t>
+                            </w:r>
                           </w:p>
                         </w:tc>
                       </w:tr>
@@ -8706,13 +12211,55 @@
                               <w:jc w:val="center"/>
                               <w:cnfStyle w:val="000000100000" w:firstRow="0" w:lastRow="0" w:firstColumn="0" w:lastColumn="0" w:oddVBand="0" w:evenVBand="0" w:oddHBand="1" w:evenHBand="0" w:firstRowFirstColumn="0" w:firstRowLastColumn="0" w:lastRowFirstColumn="0" w:lastRowLastColumn="0"/>
                               <w:rPr>
+                                <w:rFonts w:cs="B Mitra" w:hint="cs"/>
+                                <w:b/>
+                                <w:bCs/>
+                                <w:rtl/>
+                                <w:lang w:bidi="fa-IR"/>
+                              </w:rPr>
+                            </w:pPr>
+                            <w:proofErr w:type="spellStart"/>
+                            <w:r>
+                              <w:rPr>
                                 <w:rFonts w:cs="B Mitra"/>
                                 <w:b/>
                                 <w:bCs/>
-                                <w:rtl/>
-                                <w:lang w:bidi="fa-IR"/>
-                              </w:rPr>
-                            </w:pPr>
+                                <w:lang w:bidi="fa-IR"/>
+                              </w:rPr>
+                              <w:t>api</w:t>
+                            </w:r>
+                            <w:proofErr w:type="spellEnd"/>
+                            <w:r>
+                              <w:rPr>
+                                <w:rFonts w:cs="B Mitra" w:hint="cs"/>
+                                <w:b/>
+                                <w:bCs/>
+                                <w:rtl/>
+                                <w:lang w:bidi="fa-IR"/>
+                              </w:rPr>
+                              <w:t xml:space="preserve"> </w:t>
+                            </w:r>
+                            <w:bookmarkStart w:id="1" w:name="_GoBack"/>
+                            <w:bookmarkEnd w:id="1"/>
+                            <w:r>
+                              <w:rPr>
+                                <w:rFonts w:cs="B Mitra"/>
+                                <w:b/>
+                                <w:bCs/>
+                                <w:lang w:bidi="fa-IR"/>
+                              </w:rPr>
+                              <w:t xml:space="preserve"> </w:t>
+                            </w:r>
+                            <w:r>
+                              <w:rPr>
+                                <w:rFonts w:cs="B Mitra" w:hint="cs"/>
+                                <w:b/>
+                                <w:bCs/>
+                                <w:rtl/>
+                                <w:lang w:bidi="fa-IR"/>
+                              </w:rPr>
+                              <w:t>های لازم برای اجرای برنامه</w:t>
+                            </w:r>
                           </w:p>
                         </w:tc>
                       </w:tr>
@@ -8843,13 +12390,53 @@
                               <w:jc w:val="center"/>
                               <w:cnfStyle w:val="000000000000" w:firstRow="0" w:lastRow="0" w:firstColumn="0" w:lastColumn="0" w:oddVBand="0" w:evenVBand="0" w:oddHBand="0" w:evenHBand="0" w:firstRowFirstColumn="0" w:firstRowLastColumn="0" w:lastRowFirstColumn="0" w:lastRowLastColumn="0"/>
                               <w:rPr>
+                                <w:rFonts w:cs="B Mitra" w:hint="cs"/>
+                                <w:b/>
+                                <w:bCs/>
+                                <w:rtl/>
+                                <w:lang w:bidi="fa-IR"/>
+                              </w:rPr>
+                            </w:pPr>
+                            <w:r>
+                              <w:rPr>
+                                <w:rFonts w:cs="B Mitra" w:hint="cs"/>
+                                <w:b/>
+                                <w:bCs/>
+                                <w:rtl/>
+                                <w:lang w:bidi="fa-IR"/>
+                              </w:rPr>
+                              <w:t xml:space="preserve">کنار هم قرار دادن </w:t>
+                            </w:r>
+                            <w:proofErr w:type="spellStart"/>
+                            <w:r>
+                              <w:rPr>
                                 <w:rFonts w:cs="B Mitra"/>
                                 <w:b/>
                                 <w:bCs/>
-                                <w:rtl/>
-                                <w:lang w:bidi="fa-IR"/>
-                              </w:rPr>
-                            </w:pPr>
+                                <w:lang w:bidi="fa-IR"/>
+                              </w:rPr>
+                              <w:t>api</w:t>
+                            </w:r>
+                            <w:proofErr w:type="spellEnd"/>
+                            <w:r>
+                              <w:rPr>
+                                <w:rFonts w:cs="B Mitra"/>
+                                <w:b/>
+                                <w:bCs/>
+                                <w:lang w:bidi="fa-IR"/>
+                              </w:rPr>
+                              <w:t xml:space="preserve"> </w:t>
+                            </w:r>
+                            <w:r>
+                              <w:rPr>
+                                <w:rFonts w:cs="B Mitra" w:hint="cs"/>
+                                <w:b/>
+                                <w:bCs/>
+                                <w:rtl/>
+                                <w:lang w:bidi="fa-IR"/>
+                              </w:rPr>
+                              <w:t xml:space="preserve"> ها</w:t>
+                            </w:r>
                           </w:p>
                         </w:tc>
                       </w:tr>
@@ -8943,6 +12530,16 @@
                                 <w:lang w:bidi="fa-IR"/>
                               </w:rPr>
                             </w:pPr>
+                            <w:r>
+                              <w:rPr>
+                                <w:rFonts w:cs="B Mitra" w:hint="cs"/>
+                                <w:b/>
+                                <w:bCs/>
+                                <w:rtl/>
+                                <w:lang w:bidi="fa-IR"/>
+                              </w:rPr>
+                              <w:t>کار با بارکد خوان</w:t>
+                            </w:r>
                           </w:p>
                         </w:tc>
                       </w:tr>
@@ -9035,6 +12632,16 @@
                                 <w:lang w:bidi="fa-IR"/>
                               </w:rPr>
                             </w:pPr>
+                            <w:r>
+                              <w:rPr>
+                                <w:rFonts w:cs="B Mitra" w:hint="cs"/>
+                                <w:b/>
+                                <w:bCs/>
+                                <w:rtl/>
+                                <w:lang w:bidi="fa-IR"/>
+                              </w:rPr>
+                              <w:t>ترکیب دو بخش و شروع گرافیک</w:t>
+                            </w:r>
                           </w:p>
                         </w:tc>
                       </w:tr>
@@ -9128,6 +12735,16 @@
                                 <w:lang w:bidi="fa-IR"/>
                               </w:rPr>
                             </w:pPr>
+                            <w:r>
+                              <w:rPr>
+                                <w:rFonts w:cs="B Mitra" w:hint="cs"/>
+                                <w:b/>
+                                <w:bCs/>
+                                <w:rtl/>
+                                <w:lang w:bidi="fa-IR"/>
+                              </w:rPr>
+                              <w:t>تکمیل پروژه</w:t>
+                            </w:r>
                           </w:p>
                         </w:tc>
                       </w:tr>
@@ -9220,6 +12837,16 @@
                                 <w:lang w:bidi="fa-IR"/>
                               </w:rPr>
                             </w:pPr>
+                            <w:r>
+                              <w:rPr>
+                                <w:rFonts w:cs="B Mitra" w:hint="cs"/>
+                                <w:b/>
+                                <w:bCs/>
+                                <w:rtl/>
+                                <w:lang w:bidi="fa-IR"/>
+                              </w:rPr>
+                              <w:t>دیباگ و اضافه کردن فیچر های جدید</w:t>
+                            </w:r>
                           </w:p>
                         </w:tc>
                       </w:tr>
@@ -9254,8 +12881,6 @@
           <w:lang w:bidi="fa-IR"/>
         </w:rPr>
       </w:pPr>
-      <w:bookmarkStart w:id="0" w:name="_GoBack"/>
-      <w:bookmarkEnd w:id="0"/>
     </w:p>
     <w:p>
       <w:pPr>
@@ -11133,7 +14758,7 @@
 </file>
 
 <file path=customXml/itemProps1.xml><?xml version="1.0" encoding="utf-8"?>
-<ds:datastoreItem xmlns:ds="http://schemas.openxmlformats.org/officeDocument/2006/customXml" ds:itemID="{847AC9F8-5A15-462D-A4AE-03A8207F4BEB}">
+<ds:datastoreItem xmlns:ds="http://schemas.openxmlformats.org/officeDocument/2006/customXml" ds:itemID="{94B12539-45D3-4A73-8D81-A8646AA75101}">
   <ds:schemaRefs>
     <ds:schemaRef ds:uri="http://schemas.openxmlformats.org/officeDocument/2006/bibliography"/>
   </ds:schemaRefs>

</xml_diff>